<commit_message>
MB-100: Clarify delete behavior and enabling debugger
Change-Id: I0f3bf48034326ae7931072030f4ba97a6d762fd9
Reviewed-on: http://review.couchbase.org/c/eventing/+/125900
Tested-by: Sriram Melkote <siri@couchbase.com>
Reviewed-by: vikas chaudhary <vikas.chaudhary@couchbase.com>
</commit_message>
<xml_diff>
--- a/docs/src/specification-70.docx
+++ b/docs/src/specification-70.docx
@@ -4994,7 +4994,28 @@
         <w:t>handler</w:t>
       </w:r>
       <w:r>
-        <w:t xml:space="preserve">, all timers, all processing checkpoints and other artifacts in metadata provider is purged. A future </w:t>
+        <w:t xml:space="preserve"> </w:t>
+      </w:r>
+      <w:r>
+        <w:t xml:space="preserve">is purged. </w:t>
+      </w:r>
+      <w:r>
+        <w:t xml:space="preserve">Only </w:t>
+      </w:r>
+      <w:r>
+        <w:t xml:space="preserve">handlers in </w:t>
+      </w:r>
+      <w:r>
+        <w:t xml:space="preserve">undeployed </w:t>
+      </w:r>
+      <w:r>
+        <w:t>state</w:t>
+      </w:r>
+      <w:r>
+        <w:t xml:space="preserve"> can be deleted. </w:t>
+      </w:r>
+      <w:r>
+        <w:t xml:space="preserve">A future </w:t>
       </w:r>
       <w:r>
         <w:t>handler</w:t>
@@ -5006,13 +5027,7 @@
         <w:t>handler</w:t>
       </w:r>
       <w:r>
-        <w:t xml:space="preserve"> of the same name. Only undeployed </w:t>
-      </w:r>
-      <w:r>
-        <w:t>handler</w:t>
-      </w:r>
-      <w:r>
-        <w:t>s can be deleted.</w:t>
+        <w:t xml:space="preserve"> of the same name.</w:t>
       </w:r>
     </w:p>
     <w:p>
@@ -5170,6 +5185,21 @@
       </w:r>
       <w:r>
         <w:t>.</w:t>
+      </w:r>
+      <w:r>
+        <w:t xml:space="preserve"> Debugger is disabled by </w:t>
+      </w:r>
+      <w:r>
+        <w:t>default and</w:t>
+      </w:r>
+      <w:r>
+        <w:t xml:space="preserve"> must be enabled in the global Eventing Settings </w:t>
+      </w:r>
+      <w:r>
+        <w:t xml:space="preserve">page </w:t>
+      </w:r>
+      <w:r>
+        <w:t>before any handler can be debugged.</w:t>
       </w:r>
     </w:p>
     <w:p>
@@ -7773,21 +7803,120 @@
     </w:p>
     <w:p>
       <w:r>
-        <w:t xml:space="preserve">An additional function, </w:t>
+        <w:t xml:space="preserve">A utility function, </w:t>
       </w:r>
       <w:proofErr w:type="gramStart"/>
       <w:r>
+        <w:rPr>
+          <w:i/>
+          <w:iCs/>
+        </w:rPr>
         <w:t>log(</w:t>
       </w:r>
       <w:proofErr w:type="gramEnd"/>
       <w:r>
-        <w:t xml:space="preserve">) has been introduced to the language, which allows handlers to log messages. These </w:t>
-      </w:r>
-      <w:r>
-        <w:t xml:space="preserve">messages go into the eventing data directory and do not contain any system log messages. </w:t>
-      </w:r>
-      <w:r>
-        <w:t xml:space="preserve">The function takes a string to write to the file. </w:t>
+        <w:rPr>
+          <w:i/>
+          <w:iCs/>
+        </w:rPr>
+        <w:t>)</w:t>
+      </w:r>
+      <w:r>
+        <w:t xml:space="preserve"> has been introduced to the language, which allows handlers to log messages. </w:t>
+      </w:r>
+      <w:r>
+        <w:t>M</w:t>
+      </w:r>
+      <w:r>
+        <w:t xml:space="preserve">essages </w:t>
+      </w:r>
+      <w:r>
+        <w:t xml:space="preserve">logged using these functions </w:t>
+      </w:r>
+      <w:r>
+        <w:t>go into the</w:t>
+      </w:r>
+      <w:r>
+        <w:t>ir own files in the</w:t>
+      </w:r>
+      <w:r>
+        <w:t xml:space="preserve"> </w:t>
+      </w:r>
+      <w:r>
+        <w:t>@evening</w:t>
+      </w:r>
+      <w:r>
+        <w:t xml:space="preserve"> </w:t>
+      </w:r>
+      <w:r>
+        <w:t xml:space="preserve">subdirectory of Couchbase Server’s </w:t>
+      </w:r>
+      <w:r>
+        <w:t>data directory</w:t>
+      </w:r>
+      <w:r>
+        <w:t>. These files are distinct from system log files.</w:t>
+      </w:r>
+    </w:p>
+    <w:p/>
+    <w:p>
+      <w:pPr>
+        <w:jc w:val="both"/>
+      </w:pPr>
+      <w:r>
+        <w:t xml:space="preserve">Each handler has its own </w:t>
+      </w:r>
+      <w:r>
+        <w:t xml:space="preserve">set of </w:t>
+      </w:r>
+      <w:r>
+        <w:t>log file</w:t>
+      </w:r>
+      <w:r>
+        <w:t>s</w:t>
+      </w:r>
+      <w:r>
+        <w:t>.</w:t>
+      </w:r>
+      <w:r>
+        <w:t xml:space="preserve"> </w:t>
+      </w:r>
+      <w:r>
+        <w:t xml:space="preserve">The log files are rotated to ensure the file size is capped. </w:t>
+      </w:r>
+      <w:r>
+        <w:t xml:space="preserve">By default, </w:t>
+      </w:r>
+      <w:r>
+        <w:t xml:space="preserve">each log file can grow up to 40MB before being rotated. </w:t>
+      </w:r>
+      <w:r>
+        <w:t>10 such files are retained.</w:t>
+      </w:r>
+    </w:p>
+    <w:p/>
+    <w:p>
+      <w:r>
+        <w:t xml:space="preserve">The </w:t>
+      </w:r>
+      <w:proofErr w:type="gramStart"/>
+      <w:r>
+        <w:rPr>
+          <w:i/>
+          <w:iCs/>
+        </w:rPr>
+        <w:t>log(</w:t>
+      </w:r>
+      <w:proofErr w:type="gramEnd"/>
+      <w:r>
+        <w:rPr>
+          <w:i/>
+          <w:iCs/>
+        </w:rPr>
+        <w:t xml:space="preserve">) </w:t>
+      </w:r>
+      <w:r>
+        <w:t xml:space="preserve">function takes a string to write to the file. </w:t>
       </w:r>
       <w:r>
         <w:t>If non-string types are passed, a</w:t>
@@ -7798,13 +7927,9 @@
       <w:r>
         <w:t>.</w:t>
       </w:r>
-      <w:r>
-        <w:t xml:space="preserve"> This function does not throw exceptions.</w:t>
-      </w:r>
-    </w:p>
-    <w:p>
-      <w:pPr>
-        <w:ind w:left="1440"/>
+    </w:p>
+    <w:p>
+      <w:pPr>
         <w:jc w:val="both"/>
       </w:pPr>
     </w:p>
@@ -7910,7 +8035,6 @@
           <w:szCs w:val="18"/>
           <w:bdr w:val="none" w:sz="0" w:space="0" w:color="auto" w:frame="1"/>
         </w:rPr>
-        <w:lastRenderedPageBreak/>
         <w:t xml:space="preserve">   </w:t>
       </w:r>
       <w:proofErr w:type="gramStart"/>
@@ -8006,6 +8130,17 @@
     </w:p>
     <w:p/>
     <w:p/>
+    <w:p>
+      <w:r>
+        <w:t>Th</w:t>
+      </w:r>
+      <w:r>
+        <w:t>is</w:t>
+      </w:r>
+      <w:r>
+        <w:t xml:space="preserve"> function does not throw exceptions.</w:t>
+      </w:r>
+    </w:p>
     <w:p/>
     <w:p>
       <w:pPr>
@@ -9234,11 +9369,7 @@
         <w:t xml:space="preserve">of the </w:t>
       </w:r>
       <w:r>
-        <w:t xml:space="preserve">transpiler (notably: </w:t>
-      </w:r>
-      <w:r>
-        <w:lastRenderedPageBreak/>
-        <w:t xml:space="preserve">recursive mutation checks will no longer </w:t>
+        <w:t xml:space="preserve">transpiler (notably: recursive mutation checks will no longer </w:t>
       </w:r>
       <w:r>
         <w:t>function</w:t>
@@ -9740,6 +9871,7 @@
           <w:i w:val="0"/>
           <w:iCs w:val="0"/>
         </w:rPr>
+        <w:lastRenderedPageBreak/>
         <w:t>Exceptions</w:t>
       </w:r>
       <w:r>
@@ -9834,7 +9966,6 @@
       </w:pPr>
       <w:bookmarkStart w:id="25" w:name="_Toc37170947"/>
       <w:r>
-        <w:lastRenderedPageBreak/>
         <w:t>Timers</w:t>
       </w:r>
       <w:bookmarkEnd w:id="25"/>
@@ -10116,46 +10247,7 @@
         <w:t>function</w:t>
       </w:r>
       <w:r>
-        <w:t xml:space="preserve"> and callback they are used with and need to be unique only within this scope. </w:t>
-      </w:r>
-      <w:r>
-        <w:t xml:space="preserve">The call returns the reference string if timer was created successfully. </w:t>
-      </w:r>
-      <w:r>
-        <w:t xml:space="preserve">If multiple timers are created with the same </w:t>
-      </w:r>
-      <w:r>
-        <w:t xml:space="preserve">unique </w:t>
-      </w:r>
-      <w:r>
-        <w:t xml:space="preserve">reference, old timers with the same </w:t>
-      </w:r>
-      <w:r>
-        <w:t xml:space="preserve">unique </w:t>
-      </w:r>
-      <w:r>
-        <w:t xml:space="preserve">reference are </w:t>
-      </w:r>
-      <w:r>
-        <w:t>implicitly cancelled</w:t>
-      </w:r>
-      <w:r>
-        <w:t>.</w:t>
-      </w:r>
-      <w:r>
-        <w:t xml:space="preserve"> </w:t>
-      </w:r>
-      <w:r>
-        <w:t xml:space="preserve">If the reference parameter is set to JavaScript </w:t>
-      </w:r>
-      <w:r>
-        <w:t>null</w:t>
-      </w:r>
-      <w:r>
-        <w:t xml:space="preserve"> </w:t>
-      </w:r>
-      <w:r>
-        <w:t>value, a unique reference will be generated.</w:t>
+        <w:t xml:space="preserve"> and callback they are used with and need to be unique only within this scope.</w:t>
       </w:r>
     </w:p>
     <w:p>
@@ -10166,6 +10258,57 @@
     </w:p>
     <w:p>
       <w:pPr>
+        <w:ind w:left="720"/>
+        <w:jc w:val="both"/>
+      </w:pPr>
+      <w:r>
+        <w:t xml:space="preserve">The call returns the reference string if timer was created successfully. </w:t>
+      </w:r>
+      <w:r>
+        <w:t xml:space="preserve">If multiple timers are created with the same </w:t>
+      </w:r>
+      <w:r>
+        <w:t xml:space="preserve">unique </w:t>
+      </w:r>
+      <w:r>
+        <w:t xml:space="preserve">reference, old timers with the same </w:t>
+      </w:r>
+      <w:r>
+        <w:t xml:space="preserve">unique </w:t>
+      </w:r>
+      <w:r>
+        <w:t xml:space="preserve">reference are </w:t>
+      </w:r>
+      <w:r>
+        <w:t>implicitly cancelled</w:t>
+      </w:r>
+      <w:r>
+        <w:t>.</w:t>
+      </w:r>
+      <w:r>
+        <w:t xml:space="preserve"> </w:t>
+      </w:r>
+      <w:r>
+        <w:t xml:space="preserve">If the reference parameter is set to JavaScript </w:t>
+      </w:r>
+      <w:r>
+        <w:t>null</w:t>
+      </w:r>
+      <w:r>
+        <w:t xml:space="preserve"> </w:t>
+      </w:r>
+      <w:r>
+        <w:t>value, a unique reference will be generated.</w:t>
+      </w:r>
+    </w:p>
+    <w:p>
+      <w:pPr>
+        <w:ind w:left="720"/>
+        <w:jc w:val="both"/>
+      </w:pPr>
+    </w:p>
+    <w:p>
+      <w:pPr>
         <w:pStyle w:val="Heading7"/>
         <w:ind w:left="720"/>
       </w:pPr>
@@ -10185,7 +10328,11 @@
         <w:t xml:space="preserve">The context specified when a timer is created is passed to the callback function when the timer fires. </w:t>
       </w:r>
       <w:r>
-        <w:t xml:space="preserve">The default maximum size for </w:t>
+        <w:t xml:space="preserve">The default maximum size </w:t>
+      </w:r>
+      <w:r>
+        <w:lastRenderedPageBreak/>
+        <w:t xml:space="preserve">for </w:t>
       </w:r>
       <w:r>
         <w:t>Context obj</w:t>
@@ -10264,7 +10411,6 @@
           <w:i w:val="0"/>
           <w:iCs w:val="0"/>
         </w:rPr>
-        <w:lastRenderedPageBreak/>
         <w:t>Exceptions</w:t>
       </w:r>
       <w:r>
@@ -10320,15 +10466,6 @@
     </w:p>
     <w:p>
       <w:pPr>
-        <w:ind w:left="720"/>
-        <w:jc w:val="both"/>
-        <w:rPr>
-          <w:iCs/>
-        </w:rPr>
-      </w:pPr>
-    </w:p>
-    <w:p>
-      <w:pPr>
         <w:jc w:val="both"/>
       </w:pPr>
     </w:p>
@@ -10339,12 +10476,6 @@
       </w:pPr>
       <w:r>
         <w:t>Cancelling a Timer</w:t>
-      </w:r>
-      <w:r>
-        <w:t xml:space="preserve"> </w:t>
-      </w:r>
-      <w:r>
-        <w:t>[Currently Unimplemented]</w:t>
       </w:r>
     </w:p>
     <w:p>
@@ -10944,6 +11075,7 @@
         <w:ind w:left="720"/>
       </w:pPr>
       <w:r>
+        <w:lastRenderedPageBreak/>
         <w:t>binding</w:t>
       </w:r>
     </w:p>
@@ -10972,7 +11104,6 @@
         <w:ind w:left="720"/>
       </w:pPr>
       <w:r>
-        <w:lastRenderedPageBreak/>
         <w:t>request</w:t>
       </w:r>
       <w:r>
@@ -11350,6 +11481,7 @@
         <w:ind w:left="1350"/>
       </w:pPr>
       <w:r>
+        <w:lastRenderedPageBreak/>
         <w:t>headers</w:t>
       </w:r>
     </w:p>
@@ -11379,7 +11511,6 @@
         <w:ind w:left="1350"/>
       </w:pPr>
       <w:r>
-        <w:lastRenderedPageBreak/>
         <w:t>Exceptions Thrown</w:t>
       </w:r>
     </w:p>
@@ -12476,6 +12607,7 @@
           <w:szCs w:val="18"/>
           <w:bdr w:val="none" w:sz="0" w:space="0" w:color="auto" w:frame="1"/>
         </w:rPr>
+        <w:lastRenderedPageBreak/>
         <w:t>};</w:t>
       </w:r>
     </w:p>
@@ -12876,7 +13008,6 @@
           <w:szCs w:val="18"/>
           <w:bdr w:val="none" w:sz="0" w:space="0" w:color="auto" w:frame="1"/>
         </w:rPr>
-        <w:lastRenderedPageBreak/>
         <w:t>}</w:t>
       </w:r>
     </w:p>
@@ -14563,6 +14694,7 @@
     <w:p/>
     <w:p>
       <w:r>
+        <w:lastRenderedPageBreak/>
         <w:t xml:space="preserve">Users </w:t>
       </w:r>
       <w:r>
@@ -14646,7 +14778,6 @@
         <w:jc w:val="both"/>
       </w:pPr>
       <w:r>
-        <w:lastRenderedPageBreak/>
         <w:t>Response unmarshalling</w:t>
       </w:r>
     </w:p>
@@ -15757,7 +15888,6 @@
         <w:jc w:val="both"/>
       </w:pPr>
       <w:r>
-        <w:lastRenderedPageBreak/>
         <w:t>Handler</w:t>
       </w:r>
     </w:p>
@@ -16102,6 +16232,7 @@
       </w:pPr>
       <w:bookmarkStart w:id="32" w:name="_Toc37170954"/>
       <w:r>
+        <w:lastRenderedPageBreak/>
         <w:t>"</w:t>
       </w:r>
       <w:r>
@@ -17398,7 +17529,6 @@
         <w:t xml:space="preserve">s </w:t>
       </w:r>
       <w:r>
-        <w:lastRenderedPageBreak/>
         <w:t xml:space="preserve">been </w:t>
       </w:r>
       <w:r>
@@ -18003,11 +18133,6 @@
         <w:docPartUnique/>
       </w:docPartObj>
     </w:sdtPr>
-    <w:sdtEndPr>
-      <w:rPr>
-        <w:rStyle w:val="PageNumber"/>
-      </w:rPr>
-    </w:sdtEndPr>
     <w:sdtContent>
       <w:p>
         <w:pPr>
@@ -18060,11 +18185,6 @@
         <w:docPartUnique/>
       </w:docPartObj>
     </w:sdtPr>
-    <w:sdtEndPr>
-      <w:rPr>
-        <w:rStyle w:val="PageNumber"/>
-      </w:rPr>
-    </w:sdtEndPr>
     <w:sdtContent>
       <w:p>
         <w:pPr>
@@ -18145,19 +18265,7 @@
         <w:footnoteRef/>
       </w:r>
       <w:r>
-        <w:t xml:space="preserve"> Also see note in "Language Change History" section regarding </w:t>
-      </w:r>
-      <w:r>
-        <w:t xml:space="preserve">this </w:t>
-      </w:r>
-      <w:r>
-        <w:t xml:space="preserve">function </w:t>
-      </w:r>
-      <w:r>
-        <w:t>signature</w:t>
-      </w:r>
-      <w:r>
-        <w:t xml:space="preserve"> change</w:t>
+        <w:t xml:space="preserve"> Also see note in "Language Change History" section regarding this function signature change</w:t>
       </w:r>
     </w:p>
   </w:footnote>

</xml_diff>

<commit_message>
MB-28734: Document cancelTimer return value
Change-Id: Ife1e53dd2d8ad26edb92f539a9410c853895784d
Reviewed-on: http://review.couchbase.org/c/eventing/+/127421
Tested-by: Sriram Melkote <siri@couchbase.com>
Reviewed-by: Sriram Melkote <siri@couchbase.com>
</commit_message>
<xml_diff>
--- a/docs/src/specification-70.docx
+++ b/docs/src/specification-70.docx
@@ -1,6 +1,6 @@
 
 <file path=word/document.xml><?xml version="1.0" encoding="utf-8"?>
-<w:document xmlns:wpc="http://schemas.microsoft.com/office/word/2010/wordprocessingCanvas" xmlns:cx="http://schemas.microsoft.com/office/drawing/2014/chartex" xmlns:cx1="http://schemas.microsoft.com/office/drawing/2015/9/8/chartex" xmlns:cx2="http://schemas.microsoft.com/office/drawing/2015/10/21/chartex" xmlns:cx3="http://schemas.microsoft.com/office/drawing/2016/5/9/chartex" xmlns:cx4="http://schemas.microsoft.com/office/drawing/2016/5/10/chartex" xmlns:cx5="http://schemas.microsoft.com/office/drawing/2016/5/11/chartex" xmlns:cx6="http://schemas.microsoft.com/office/drawing/2016/5/12/chartex" xmlns:cx7="http://schemas.microsoft.com/office/drawing/2016/5/13/chartex" xmlns:cx8="http://schemas.microsoft.com/office/drawing/2016/5/14/chartex" xmlns:mc="http://schemas.openxmlformats.org/markup-compatibility/2006" xmlns:aink="http://schemas.microsoft.com/office/drawing/2016/ink" xmlns:am3d="http://schemas.microsoft.com/office/drawing/2017/model3d" xmlns:o="urn:schemas-microsoft-com:office:office" xmlns:r="http://schemas.openxmlformats.org/officeDocument/2006/relationships" xmlns:m="http://schemas.openxmlformats.org/officeDocument/2006/math" xmlns:v="urn:schemas-microsoft-com:vml" xmlns:wp14="http://schemas.microsoft.com/office/word/2010/wordprocessingDrawing" xmlns:wp="http://schemas.openxmlformats.org/drawingml/2006/wordprocessingDrawing" xmlns:w10="urn:schemas-microsoft-com:office:word" xmlns:w="http://schemas.openxmlformats.org/wordprocessingml/2006/main" xmlns:w14="http://schemas.microsoft.com/office/word/2010/wordml" xmlns:w15="http://schemas.microsoft.com/office/word/2012/wordml" xmlns:w16cid="http://schemas.microsoft.com/office/word/2016/wordml/cid" xmlns:w16se="http://schemas.microsoft.com/office/word/2015/wordml/symex" xmlns:wpg="http://schemas.microsoft.com/office/word/2010/wordprocessingGroup" xmlns:wpi="http://schemas.microsoft.com/office/word/2010/wordprocessingInk" xmlns:wne="http://schemas.microsoft.com/office/word/2006/wordml" xmlns:wps="http://schemas.microsoft.com/office/word/2010/wordprocessingShape" mc:Ignorable="w14 w15 w16se w16cid wp14">
+<w:document xmlns:wpc="http://schemas.microsoft.com/office/word/2010/wordprocessingCanvas" xmlns:cx="http://schemas.microsoft.com/office/drawing/2014/chartex" xmlns:cx1="http://schemas.microsoft.com/office/drawing/2015/9/8/chartex" xmlns:cx2="http://schemas.microsoft.com/office/drawing/2015/10/21/chartex" xmlns:cx3="http://schemas.microsoft.com/office/drawing/2016/5/9/chartex" xmlns:cx4="http://schemas.microsoft.com/office/drawing/2016/5/10/chartex" xmlns:cx5="http://schemas.microsoft.com/office/drawing/2016/5/11/chartex" xmlns:cx6="http://schemas.microsoft.com/office/drawing/2016/5/12/chartex" xmlns:cx7="http://schemas.microsoft.com/office/drawing/2016/5/13/chartex" xmlns:cx8="http://schemas.microsoft.com/office/drawing/2016/5/14/chartex" xmlns:mc="http://schemas.openxmlformats.org/markup-compatibility/2006" xmlns:aink="http://schemas.microsoft.com/office/drawing/2016/ink" xmlns:am3d="http://schemas.microsoft.com/office/drawing/2017/model3d" xmlns:o="urn:schemas-microsoft-com:office:office" xmlns:r="http://schemas.openxmlformats.org/officeDocument/2006/relationships" xmlns:m="http://schemas.openxmlformats.org/officeDocument/2006/math" xmlns:v="urn:schemas-microsoft-com:vml" xmlns:wp14="http://schemas.microsoft.com/office/word/2010/wordprocessingDrawing" xmlns:wp="http://schemas.openxmlformats.org/drawingml/2006/wordprocessingDrawing" xmlns:w10="urn:schemas-microsoft-com:office:word" xmlns:w="http://schemas.openxmlformats.org/wordprocessingml/2006/main" xmlns:w14="http://schemas.microsoft.com/office/word/2010/wordml" xmlns:w15="http://schemas.microsoft.com/office/word/2012/wordml" xmlns:w16cex="http://schemas.microsoft.com/office/word/2018/wordml/cex" xmlns:w16cid="http://schemas.microsoft.com/office/word/2016/wordml/cid" xmlns:w16="http://schemas.microsoft.com/office/word/2018/wordml" xmlns:w16se="http://schemas.microsoft.com/office/word/2015/wordml/symex" xmlns:wpg="http://schemas.microsoft.com/office/word/2010/wordprocessingGroup" xmlns:wpi="http://schemas.microsoft.com/office/word/2010/wordprocessingInk" xmlns:wne="http://schemas.microsoft.com/office/word/2006/wordml" xmlns:wps="http://schemas.microsoft.com/office/word/2010/wordprocessingShape" mc:Ignorable="w14 w15 w16se w16cid w16 w16cex wp14">
   <w:body>
     <w:p>
       <w:pPr>
@@ -17,7 +17,7 @@
           <w:bCs/>
           <w:color w:val="4472C4" w:themeColor="accent1"/>
         </w:rPr>
-        <w:t>COUCHBASE EVENTING 6.5 SPECIFICATION</w:t>
+        <w:t>COUCHBASE EVENTING SPECIFICATION</w:t>
       </w:r>
     </w:p>
     <w:p/>
@@ -8132,13 +8132,7 @@
     <w:p/>
     <w:p>
       <w:r>
-        <w:t>Th</w:t>
-      </w:r>
-      <w:r>
-        <w:t>is</w:t>
-      </w:r>
-      <w:r>
-        <w:t xml:space="preserve"> function does not throw exceptions.</w:t>
+        <w:t>This function does not throw exceptions.</w:t>
       </w:r>
     </w:p>
     <w:p/>
@@ -10695,6 +10689,39 @@
       <w:pPr>
         <w:pStyle w:val="Heading7"/>
         <w:ind w:left="720"/>
+      </w:pPr>
+      <w:r>
+        <w:t>return value</w:t>
+      </w:r>
+    </w:p>
+    <w:p>
+      <w:pPr>
+        <w:ind w:left="720"/>
+        <w:jc w:val="both"/>
+      </w:pPr>
+      <w:r>
+        <w:t xml:space="preserve">A boolean value indicating if the specified timer could be cancelled successfully. A </w:t>
+      </w:r>
+      <w:r>
+        <w:rPr>
+          <w:i/>
+          <w:iCs/>
+        </w:rPr>
+        <w:t>false</w:t>
+      </w:r>
+      <w:r>
+        <w:t xml:space="preserve"> return value typically indicates the timer never existed or had already fired prior to the cancellation request.</w:t>
+      </w:r>
+    </w:p>
+    <w:p>
+      <w:pPr>
+        <w:ind w:left="720"/>
+      </w:pPr>
+    </w:p>
+    <w:p>
+      <w:pPr>
+        <w:pStyle w:val="Heading7"/>
+        <w:ind w:left="720"/>
         <w:rPr>
           <w:i w:val="0"/>
           <w:iCs w:val="0"/>
@@ -10720,12 +10747,6 @@
         <w:ind w:left="720"/>
         <w:jc w:val="both"/>
       </w:pPr>
-    </w:p>
-    <w:p>
-      <w:pPr>
-        <w:ind w:left="720"/>
-        <w:jc w:val="both"/>
-      </w:pPr>
       <w:r>
         <w:t xml:space="preserve">The </w:t>
       </w:r>
@@ -10772,56 +10793,31 @@
       <w:r>
         <w:t xml:space="preserve"> function throws an exception if the timer cancellation fails for an unexpected reason, such as an error writing to the metadata bucket.</w:t>
       </w:r>
-    </w:p>
-    <w:p>
-      <w:pPr>
-        <w:ind w:left="720"/>
-        <w:jc w:val="both"/>
-        <w:rPr>
-          <w:iCs/>
-        </w:rPr>
-      </w:pPr>
-    </w:p>
-    <w:p>
-      <w:r>
-        <w:t xml:space="preserve">Note that if no such timer exists, or if the timer specified has already fired, the </w:t>
-      </w:r>
-      <w:proofErr w:type="spellStart"/>
-      <w:proofErr w:type="gramStart"/>
-      <w:r>
-        <w:rPr>
-          <w:rStyle w:val="keyword2"/>
-          <w:rFonts w:ascii="Consolas" w:eastAsia="Times New Roman" w:hAnsi="Consolas"/>
-          <w:sz w:val="18"/>
-          <w:szCs w:val="18"/>
-        </w:rPr>
-        <w:t>cancelTimer</w:t>
-      </w:r>
-      <w:proofErr w:type="spellEnd"/>
-      <w:r>
-        <w:rPr>
-          <w:rStyle w:val="keyword2"/>
-          <w:rFonts w:ascii="Consolas" w:eastAsia="Times New Roman" w:hAnsi="Consolas"/>
-          <w:sz w:val="18"/>
-          <w:szCs w:val="18"/>
-        </w:rPr>
+      <w:r>
+        <w:t xml:space="preserve"> </w:t>
+      </w:r>
+      <w:r>
         <w:t>(</w:t>
       </w:r>
-      <w:proofErr w:type="gramEnd"/>
-      <w:r>
-        <w:rPr>
-          <w:rStyle w:val="keyword2"/>
-          <w:rFonts w:ascii="Consolas" w:eastAsia="Times New Roman" w:hAnsi="Consolas"/>
-          <w:sz w:val="18"/>
-          <w:szCs w:val="18"/>
-        </w:rPr>
-        <w:t>)</w:t>
-      </w:r>
-      <w:r>
-        <w:t xml:space="preserve"> call is treated as a no-op.</w:t>
-      </w:r>
-    </w:p>
-    <w:p/>
+      <w:r>
+        <w:t xml:space="preserve">Note that </w:t>
+      </w:r>
+      <w:r>
+        <w:t xml:space="preserve">cancelling stale or non-existent timers will </w:t>
+      </w:r>
+      <w:r>
+        <w:t>be treated as a no-</w:t>
+      </w:r>
+      <w:r>
+        <w:t>op and</w:t>
+      </w:r>
+      <w:r>
+        <w:t xml:space="preserve"> will </w:t>
+      </w:r>
+      <w:r>
+        <w:t>not throw an exception).</w:t>
+      </w:r>
+    </w:p>
     <w:p/>
     <w:p>
       <w:pPr>
@@ -11020,6 +11016,7 @@
         <w:rPr>
           <w:rStyle w:val="Heading5Char"/>
         </w:rPr>
+        <w:lastRenderedPageBreak/>
         <w:t>method</w:t>
       </w:r>
     </w:p>
@@ -11075,7 +11072,6 @@
         <w:ind w:left="720"/>
       </w:pPr>
       <w:r>
-        <w:lastRenderedPageBreak/>
         <w:t>binding</w:t>
       </w:r>
     </w:p>
@@ -11481,7 +11477,6 @@
         <w:ind w:left="1350"/>
       </w:pPr>
       <w:r>
-        <w:lastRenderedPageBreak/>
         <w:t>headers</w:t>
       </w:r>
     </w:p>
@@ -12367,6 +12362,7 @@
           <w:szCs w:val="18"/>
           <w:bdr w:val="none" w:sz="0" w:space="0" w:color="auto" w:frame="1"/>
         </w:rPr>
+        <w:lastRenderedPageBreak/>
         <w:t xml:space="preserve">  body: {</w:t>
       </w:r>
     </w:p>
@@ -12607,7 +12603,6 @@
           <w:szCs w:val="18"/>
           <w:bdr w:val="none" w:sz="0" w:space="0" w:color="auto" w:frame="1"/>
         </w:rPr>
-        <w:lastRenderedPageBreak/>
         <w:t>};</w:t>
       </w:r>
     </w:p>
@@ -14574,6 +14569,7 @@
                 <w:b w:val="0"/>
                 <w:bCs w:val="0"/>
               </w:rPr>
+              <w:lastRenderedPageBreak/>
               <w:t>JS Object</w:t>
             </w:r>
           </w:p>
@@ -14694,7 +14690,6 @@
     <w:p/>
     <w:p>
       <w:r>
-        <w:lastRenderedPageBreak/>
         <w:t xml:space="preserve">Users </w:t>
       </w:r>
       <w:r>
@@ -15755,6 +15750,7 @@
           <w:szCs w:val="18"/>
           <w:bdr w:val="none" w:sz="0" w:space="0" w:color="auto" w:frame="1"/>
         </w:rPr>
+        <w:lastRenderedPageBreak/>
         <w:t xml:space="preserve">   var </w:t>
       </w:r>
       <w:proofErr w:type="spellStart"/>
@@ -16220,6 +16216,7 @@
       </w:pPr>
       <w:bookmarkStart w:id="31" w:name="_Toc37170953"/>
       <w:r>
+        <w:lastRenderedPageBreak/>
         <w:t>Feature Stability Levels</w:t>
       </w:r>
       <w:bookmarkEnd w:id="31"/>
@@ -16232,7 +16229,6 @@
       </w:pPr>
       <w:bookmarkStart w:id="32" w:name="_Toc37170954"/>
       <w:r>
-        <w:lastRenderedPageBreak/>
         <w:t>"</w:t>
       </w:r>
       <w:r>
@@ -16490,16 +16486,16 @@
     <w:tbl>
       <w:tblPr>
         <w:tblStyle w:val="GridTable1Light-Accent5"/>
-        <w:tblW w:w="8302" w:type="dxa"/>
+        <w:tblW w:w="6031" w:type="dxa"/>
         <w:jc w:val="center"/>
         <w:tblLook w:val="04A0" w:firstRow="1" w:lastRow="0" w:firstColumn="1" w:lastColumn="0" w:noHBand="0" w:noVBand="1"/>
       </w:tblPr>
       <w:tblGrid>
-        <w:gridCol w:w="1964"/>
-        <w:gridCol w:w="1569"/>
-        <w:gridCol w:w="1581"/>
-        <w:gridCol w:w="1619"/>
-        <w:gridCol w:w="1569"/>
+        <w:gridCol w:w="2043"/>
+        <w:gridCol w:w="949"/>
+        <w:gridCol w:w="1013"/>
+        <w:gridCol w:w="1013"/>
+        <w:gridCol w:w="1013"/>
       </w:tblGrid>
       <w:tr>
         <w:trPr>
@@ -16510,58 +16506,97 @@
         <w:tc>
           <w:tcPr>
             <w:cnfStyle w:val="001000000000" w:firstRow="0" w:lastRow="0" w:firstColumn="1" w:lastColumn="0" w:oddVBand="0" w:evenVBand="0" w:oddHBand="0" w:evenHBand="0" w:firstRowFirstColumn="0" w:firstRowLastColumn="0" w:lastRowFirstColumn="0" w:lastRowLastColumn="0"/>
-            <w:tcW w:w="1975" w:type="dxa"/>
+            <w:tcW w:w="2065" w:type="dxa"/>
           </w:tcPr>
-          <w:p/>
+          <w:p>
+            <w:pPr>
+              <w:rPr>
+                <w:sz w:val="13"/>
+                <w:szCs w:val="13"/>
+              </w:rPr>
+            </w:pPr>
+          </w:p>
         </w:tc>
         <w:tc>
           <w:tcPr>
-            <w:tcW w:w="1569" w:type="dxa"/>
+            <w:tcW w:w="924" w:type="dxa"/>
           </w:tcPr>
           <w:p>
             <w:pPr>
               <w:cnfStyle w:val="100000000000" w:firstRow="1" w:lastRow="0" w:firstColumn="0" w:lastColumn="0" w:oddVBand="0" w:evenVBand="0" w:oddHBand="0" w:evenHBand="0" w:firstRowFirstColumn="0" w:firstRowLastColumn="0" w:lastRowFirstColumn="0" w:lastRowLastColumn="0"/>
+              <w:rPr>
+                <w:sz w:val="13"/>
+                <w:szCs w:val="13"/>
+              </w:rPr>
             </w:pPr>
             <w:r>
+              <w:rPr>
+                <w:sz w:val="13"/>
+                <w:szCs w:val="13"/>
+              </w:rPr>
               <w:t>5.5</w:t>
             </w:r>
           </w:p>
         </w:tc>
         <w:tc>
           <w:tcPr>
-            <w:tcW w:w="1581" w:type="dxa"/>
+            <w:tcW w:w="1014" w:type="dxa"/>
           </w:tcPr>
           <w:p>
             <w:pPr>
               <w:cnfStyle w:val="100000000000" w:firstRow="1" w:lastRow="0" w:firstColumn="0" w:lastColumn="0" w:oddVBand="0" w:evenVBand="0" w:oddHBand="0" w:evenHBand="0" w:firstRowFirstColumn="0" w:firstRowLastColumn="0" w:lastRowFirstColumn="0" w:lastRowLastColumn="0"/>
+              <w:rPr>
+                <w:sz w:val="13"/>
+                <w:szCs w:val="13"/>
+              </w:rPr>
             </w:pPr>
             <w:r>
+              <w:rPr>
+                <w:sz w:val="13"/>
+                <w:szCs w:val="13"/>
+              </w:rPr>
               <w:t>6.0</w:t>
             </w:r>
           </w:p>
         </w:tc>
         <w:tc>
           <w:tcPr>
-            <w:tcW w:w="1620" w:type="dxa"/>
+            <w:tcW w:w="1014" w:type="dxa"/>
           </w:tcPr>
           <w:p>
             <w:pPr>
               <w:cnfStyle w:val="100000000000" w:firstRow="1" w:lastRow="0" w:firstColumn="0" w:lastColumn="0" w:oddVBand="0" w:evenVBand="0" w:oddHBand="0" w:evenHBand="0" w:firstRowFirstColumn="0" w:firstRowLastColumn="0" w:lastRowFirstColumn="0" w:lastRowLastColumn="0"/>
+              <w:rPr>
+                <w:sz w:val="13"/>
+                <w:szCs w:val="13"/>
+              </w:rPr>
             </w:pPr>
             <w:r>
+              <w:rPr>
+                <w:sz w:val="13"/>
+                <w:szCs w:val="13"/>
+              </w:rPr>
               <w:t>6.5</w:t>
             </w:r>
           </w:p>
         </w:tc>
         <w:tc>
           <w:tcPr>
-            <w:tcW w:w="1557" w:type="dxa"/>
+            <w:tcW w:w="1014" w:type="dxa"/>
           </w:tcPr>
           <w:p>
             <w:pPr>
               <w:cnfStyle w:val="100000000000" w:firstRow="1" w:lastRow="0" w:firstColumn="0" w:lastColumn="0" w:oddVBand="0" w:evenVBand="0" w:oddHBand="0" w:evenHBand="0" w:firstRowFirstColumn="0" w:firstRowLastColumn="0" w:lastRowFirstColumn="0" w:lastRowLastColumn="0"/>
+              <w:rPr>
+                <w:sz w:val="13"/>
+                <w:szCs w:val="13"/>
+              </w:rPr>
             </w:pPr>
             <w:r>
+              <w:rPr>
+                <w:sz w:val="13"/>
+                <w:szCs w:val="13"/>
+              </w:rPr>
               <w:t>7.0</w:t>
             </w:r>
           </w:p>
@@ -16575,62 +16610,104 @@
         <w:tc>
           <w:tcPr>
             <w:cnfStyle w:val="001000000000" w:firstRow="0" w:lastRow="0" w:firstColumn="1" w:lastColumn="0" w:oddVBand="0" w:evenVBand="0" w:oddHBand="0" w:evenHBand="0" w:firstRowFirstColumn="0" w:firstRowLastColumn="0" w:lastRowFirstColumn="0" w:lastRowLastColumn="0"/>
-            <w:tcW w:w="1975" w:type="dxa"/>
+            <w:tcW w:w="2065" w:type="dxa"/>
           </w:tcPr>
           <w:p>
+            <w:pPr>
+              <w:rPr>
+                <w:sz w:val="13"/>
+                <w:szCs w:val="13"/>
+              </w:rPr>
+            </w:pPr>
             <w:r>
+              <w:rPr>
+                <w:sz w:val="13"/>
+                <w:szCs w:val="13"/>
+              </w:rPr>
               <w:t>Feature: Bucket Operations</w:t>
             </w:r>
           </w:p>
         </w:tc>
         <w:tc>
           <w:tcPr>
-            <w:tcW w:w="1569" w:type="dxa"/>
+            <w:tcW w:w="924" w:type="dxa"/>
           </w:tcPr>
           <w:p>
             <w:pPr>
               <w:cnfStyle w:val="000000000000" w:firstRow="0" w:lastRow="0" w:firstColumn="0" w:lastColumn="0" w:oddVBand="0" w:evenVBand="0" w:oddHBand="0" w:evenHBand="0" w:firstRowFirstColumn="0" w:firstRowLastColumn="0" w:lastRowFirstColumn="0" w:lastRowLastColumn="0"/>
+              <w:rPr>
+                <w:sz w:val="13"/>
+                <w:szCs w:val="13"/>
+              </w:rPr>
             </w:pPr>
             <w:r>
+              <w:rPr>
+                <w:sz w:val="13"/>
+                <w:szCs w:val="13"/>
+              </w:rPr>
               <w:t>Committed</w:t>
             </w:r>
           </w:p>
         </w:tc>
         <w:tc>
           <w:tcPr>
-            <w:tcW w:w="1581" w:type="dxa"/>
+            <w:tcW w:w="1014" w:type="dxa"/>
           </w:tcPr>
           <w:p>
             <w:pPr>
               <w:cnfStyle w:val="000000000000" w:firstRow="0" w:lastRow="0" w:firstColumn="0" w:lastColumn="0" w:oddVBand="0" w:evenVBand="0" w:oddHBand="0" w:evenHBand="0" w:firstRowFirstColumn="0" w:firstRowLastColumn="0" w:lastRowFirstColumn="0" w:lastRowLastColumn="0"/>
+              <w:rPr>
+                <w:sz w:val="13"/>
+                <w:szCs w:val="13"/>
+              </w:rPr>
             </w:pPr>
             <w:r>
+              <w:rPr>
+                <w:sz w:val="13"/>
+                <w:szCs w:val="13"/>
+              </w:rPr>
               <w:t>Committed</w:t>
             </w:r>
           </w:p>
         </w:tc>
         <w:tc>
           <w:tcPr>
-            <w:tcW w:w="1620" w:type="dxa"/>
+            <w:tcW w:w="1014" w:type="dxa"/>
           </w:tcPr>
           <w:p>
             <w:pPr>
               <w:cnfStyle w:val="000000000000" w:firstRow="0" w:lastRow="0" w:firstColumn="0" w:lastColumn="0" w:oddVBand="0" w:evenVBand="0" w:oddHBand="0" w:evenHBand="0" w:firstRowFirstColumn="0" w:firstRowLastColumn="0" w:lastRowFirstColumn="0" w:lastRowLastColumn="0"/>
+              <w:rPr>
+                <w:sz w:val="13"/>
+                <w:szCs w:val="13"/>
+              </w:rPr>
             </w:pPr>
             <w:r>
+              <w:rPr>
+                <w:sz w:val="13"/>
+                <w:szCs w:val="13"/>
+              </w:rPr>
               <w:t>Committed</w:t>
             </w:r>
           </w:p>
         </w:tc>
         <w:tc>
           <w:tcPr>
-            <w:tcW w:w="1557" w:type="dxa"/>
+            <w:tcW w:w="1014" w:type="dxa"/>
           </w:tcPr>
           <w:p>
             <w:pPr>
               <w:cnfStyle w:val="000000000000" w:firstRow="0" w:lastRow="0" w:firstColumn="0" w:lastColumn="0" w:oddVBand="0" w:evenVBand="0" w:oddHBand="0" w:evenHBand="0" w:firstRowFirstColumn="0" w:firstRowLastColumn="0" w:lastRowFirstColumn="0" w:lastRowLastColumn="0"/>
+              <w:rPr>
+                <w:sz w:val="13"/>
+                <w:szCs w:val="13"/>
+              </w:rPr>
             </w:pPr>
             <w:r>
+              <w:rPr>
+                <w:sz w:val="13"/>
+                <w:szCs w:val="13"/>
+              </w:rPr>
               <w:t>Committed</w:t>
             </w:r>
           </w:p>
@@ -16644,62 +16721,104 @@
         <w:tc>
           <w:tcPr>
             <w:cnfStyle w:val="001000000000" w:firstRow="0" w:lastRow="0" w:firstColumn="1" w:lastColumn="0" w:oddVBand="0" w:evenVBand="0" w:oddHBand="0" w:evenHBand="0" w:firstRowFirstColumn="0" w:firstRowLastColumn="0" w:lastRowFirstColumn="0" w:lastRowLastColumn="0"/>
-            <w:tcW w:w="1975" w:type="dxa"/>
+            <w:tcW w:w="2065" w:type="dxa"/>
           </w:tcPr>
           <w:p>
+            <w:pPr>
+              <w:rPr>
+                <w:sz w:val="13"/>
+                <w:szCs w:val="13"/>
+              </w:rPr>
+            </w:pPr>
             <w:r>
+              <w:rPr>
+                <w:sz w:val="13"/>
+                <w:szCs w:val="13"/>
+              </w:rPr>
               <w:t>Feature: Timers</w:t>
             </w:r>
           </w:p>
         </w:tc>
         <w:tc>
           <w:tcPr>
-            <w:tcW w:w="1569" w:type="dxa"/>
+            <w:tcW w:w="924" w:type="dxa"/>
           </w:tcPr>
           <w:p>
             <w:pPr>
               <w:cnfStyle w:val="000000000000" w:firstRow="0" w:lastRow="0" w:firstColumn="0" w:lastColumn="0" w:oddVBand="0" w:evenVBand="0" w:oddHBand="0" w:evenHBand="0" w:firstRowFirstColumn="0" w:firstRowLastColumn="0" w:lastRowFirstColumn="0" w:lastRowLastColumn="0"/>
+              <w:rPr>
+                <w:sz w:val="13"/>
+                <w:szCs w:val="13"/>
+              </w:rPr>
             </w:pPr>
             <w:r>
+              <w:rPr>
+                <w:sz w:val="13"/>
+                <w:szCs w:val="13"/>
+              </w:rPr>
               <w:t>Uncommitted</w:t>
             </w:r>
           </w:p>
         </w:tc>
         <w:tc>
           <w:tcPr>
-            <w:tcW w:w="1581" w:type="dxa"/>
+            <w:tcW w:w="1014" w:type="dxa"/>
           </w:tcPr>
           <w:p>
             <w:pPr>
               <w:cnfStyle w:val="000000000000" w:firstRow="0" w:lastRow="0" w:firstColumn="0" w:lastColumn="0" w:oddVBand="0" w:evenVBand="0" w:oddHBand="0" w:evenHBand="0" w:firstRowFirstColumn="0" w:firstRowLastColumn="0" w:lastRowFirstColumn="0" w:lastRowLastColumn="0"/>
+              <w:rPr>
+                <w:sz w:val="13"/>
+                <w:szCs w:val="13"/>
+              </w:rPr>
             </w:pPr>
             <w:r>
+              <w:rPr>
+                <w:sz w:val="13"/>
+                <w:szCs w:val="13"/>
+              </w:rPr>
               <w:t>Committed</w:t>
             </w:r>
           </w:p>
         </w:tc>
         <w:tc>
           <w:tcPr>
-            <w:tcW w:w="1620" w:type="dxa"/>
+            <w:tcW w:w="1014" w:type="dxa"/>
           </w:tcPr>
           <w:p>
             <w:pPr>
               <w:cnfStyle w:val="000000000000" w:firstRow="0" w:lastRow="0" w:firstColumn="0" w:lastColumn="0" w:oddVBand="0" w:evenVBand="0" w:oddHBand="0" w:evenHBand="0" w:firstRowFirstColumn="0" w:firstRowLastColumn="0" w:lastRowFirstColumn="0" w:lastRowLastColumn="0"/>
+              <w:rPr>
+                <w:sz w:val="13"/>
+                <w:szCs w:val="13"/>
+              </w:rPr>
             </w:pPr>
             <w:r>
+              <w:rPr>
+                <w:sz w:val="13"/>
+                <w:szCs w:val="13"/>
+              </w:rPr>
               <w:t>Committed</w:t>
             </w:r>
           </w:p>
         </w:tc>
         <w:tc>
           <w:tcPr>
-            <w:tcW w:w="1557" w:type="dxa"/>
+            <w:tcW w:w="1014" w:type="dxa"/>
           </w:tcPr>
           <w:p>
             <w:pPr>
               <w:cnfStyle w:val="000000000000" w:firstRow="0" w:lastRow="0" w:firstColumn="0" w:lastColumn="0" w:oddVBand="0" w:evenVBand="0" w:oddHBand="0" w:evenHBand="0" w:firstRowFirstColumn="0" w:firstRowLastColumn="0" w:lastRowFirstColumn="0" w:lastRowLastColumn="0"/>
+              <w:rPr>
+                <w:sz w:val="13"/>
+                <w:szCs w:val="13"/>
+              </w:rPr>
             </w:pPr>
             <w:r>
+              <w:rPr>
+                <w:sz w:val="13"/>
+                <w:szCs w:val="13"/>
+              </w:rPr>
               <w:t>Committed</w:t>
             </w:r>
           </w:p>
@@ -16713,62 +16832,104 @@
         <w:tc>
           <w:tcPr>
             <w:cnfStyle w:val="001000000000" w:firstRow="0" w:lastRow="0" w:firstColumn="1" w:lastColumn="0" w:oddVBand="0" w:evenVBand="0" w:oddHBand="0" w:evenHBand="0" w:firstRowFirstColumn="0" w:firstRowLastColumn="0" w:lastRowFirstColumn="0" w:lastRowLastColumn="0"/>
-            <w:tcW w:w="1975" w:type="dxa"/>
+            <w:tcW w:w="2065" w:type="dxa"/>
           </w:tcPr>
           <w:p>
+            <w:pPr>
+              <w:rPr>
+                <w:sz w:val="13"/>
+                <w:szCs w:val="13"/>
+              </w:rPr>
+            </w:pPr>
             <w:r>
+              <w:rPr>
+                <w:sz w:val="13"/>
+                <w:szCs w:val="13"/>
+              </w:rPr>
               <w:t>Feature: Embedding N1QL</w:t>
             </w:r>
           </w:p>
         </w:tc>
         <w:tc>
           <w:tcPr>
-            <w:tcW w:w="1569" w:type="dxa"/>
+            <w:tcW w:w="924" w:type="dxa"/>
           </w:tcPr>
           <w:p>
             <w:pPr>
               <w:cnfStyle w:val="000000000000" w:firstRow="0" w:lastRow="0" w:firstColumn="0" w:lastColumn="0" w:oddVBand="0" w:evenVBand="0" w:oddHBand="0" w:evenHBand="0" w:firstRowFirstColumn="0" w:firstRowLastColumn="0" w:lastRowFirstColumn="0" w:lastRowLastColumn="0"/>
+              <w:rPr>
+                <w:sz w:val="13"/>
+                <w:szCs w:val="13"/>
+              </w:rPr>
             </w:pPr>
             <w:r>
+              <w:rPr>
+                <w:sz w:val="13"/>
+                <w:szCs w:val="13"/>
+              </w:rPr>
               <w:t>Uncommitted</w:t>
             </w:r>
           </w:p>
         </w:tc>
         <w:tc>
           <w:tcPr>
-            <w:tcW w:w="1581" w:type="dxa"/>
+            <w:tcW w:w="1014" w:type="dxa"/>
           </w:tcPr>
           <w:p>
             <w:pPr>
               <w:cnfStyle w:val="000000000000" w:firstRow="0" w:lastRow="0" w:firstColumn="0" w:lastColumn="0" w:oddVBand="0" w:evenVBand="0" w:oddHBand="0" w:evenHBand="0" w:firstRowFirstColumn="0" w:firstRowLastColumn="0" w:lastRowFirstColumn="0" w:lastRowLastColumn="0"/>
+              <w:rPr>
+                <w:sz w:val="13"/>
+                <w:szCs w:val="13"/>
+              </w:rPr>
             </w:pPr>
             <w:r>
+              <w:rPr>
+                <w:sz w:val="13"/>
+                <w:szCs w:val="13"/>
+              </w:rPr>
               <w:t>Uncommitted</w:t>
             </w:r>
           </w:p>
         </w:tc>
         <w:tc>
           <w:tcPr>
-            <w:tcW w:w="1620" w:type="dxa"/>
+            <w:tcW w:w="1014" w:type="dxa"/>
           </w:tcPr>
           <w:p>
             <w:pPr>
               <w:cnfStyle w:val="000000000000" w:firstRow="0" w:lastRow="0" w:firstColumn="0" w:lastColumn="0" w:oddVBand="0" w:evenVBand="0" w:oddHBand="0" w:evenHBand="0" w:firstRowFirstColumn="0" w:firstRowLastColumn="0" w:lastRowFirstColumn="0" w:lastRowLastColumn="0"/>
+              <w:rPr>
+                <w:sz w:val="13"/>
+                <w:szCs w:val="13"/>
+              </w:rPr>
             </w:pPr>
             <w:r>
+              <w:rPr>
+                <w:sz w:val="13"/>
+                <w:szCs w:val="13"/>
+              </w:rPr>
               <w:t>Committed</w:t>
             </w:r>
           </w:p>
         </w:tc>
         <w:tc>
           <w:tcPr>
-            <w:tcW w:w="1557" w:type="dxa"/>
+            <w:tcW w:w="1014" w:type="dxa"/>
           </w:tcPr>
           <w:p>
             <w:pPr>
               <w:cnfStyle w:val="000000000000" w:firstRow="0" w:lastRow="0" w:firstColumn="0" w:lastColumn="0" w:oddVBand="0" w:evenVBand="0" w:oddHBand="0" w:evenHBand="0" w:firstRowFirstColumn="0" w:firstRowLastColumn="0" w:lastRowFirstColumn="0" w:lastRowLastColumn="0"/>
+              <w:rPr>
+                <w:sz w:val="13"/>
+                <w:szCs w:val="13"/>
+              </w:rPr>
             </w:pPr>
             <w:r>
+              <w:rPr>
+                <w:sz w:val="13"/>
+                <w:szCs w:val="13"/>
+              </w:rPr>
               <w:t>Committed</w:t>
             </w:r>
           </w:p>
@@ -16782,62 +16943,104 @@
         <w:tc>
           <w:tcPr>
             <w:cnfStyle w:val="001000000000" w:firstRow="0" w:lastRow="0" w:firstColumn="1" w:lastColumn="0" w:oddVBand="0" w:evenVBand="0" w:oddHBand="0" w:evenHBand="0" w:firstRowFirstColumn="0" w:firstRowLastColumn="0" w:lastRowFirstColumn="0" w:lastRowLastColumn="0"/>
-            <w:tcW w:w="1975" w:type="dxa"/>
+            <w:tcW w:w="2065" w:type="dxa"/>
           </w:tcPr>
           <w:p>
+            <w:pPr>
+              <w:rPr>
+                <w:sz w:val="13"/>
+                <w:szCs w:val="13"/>
+              </w:rPr>
+            </w:pPr>
             <w:r>
+              <w:rPr>
+                <w:sz w:val="13"/>
+                <w:szCs w:val="13"/>
+              </w:rPr>
               <w:t>Feature: Curl</w:t>
             </w:r>
           </w:p>
         </w:tc>
         <w:tc>
           <w:tcPr>
-            <w:tcW w:w="1569" w:type="dxa"/>
+            <w:tcW w:w="924" w:type="dxa"/>
           </w:tcPr>
           <w:p>
             <w:pPr>
               <w:cnfStyle w:val="000000000000" w:firstRow="0" w:lastRow="0" w:firstColumn="0" w:lastColumn="0" w:oddVBand="0" w:evenVBand="0" w:oddHBand="0" w:evenHBand="0" w:firstRowFirstColumn="0" w:firstRowLastColumn="0" w:lastRowFirstColumn="0" w:lastRowLastColumn="0"/>
+              <w:rPr>
+                <w:sz w:val="13"/>
+                <w:szCs w:val="13"/>
+              </w:rPr>
             </w:pPr>
             <w:r>
+              <w:rPr>
+                <w:sz w:val="13"/>
+                <w:szCs w:val="13"/>
+              </w:rPr>
               <w:t>-</w:t>
             </w:r>
           </w:p>
         </w:tc>
         <w:tc>
           <w:tcPr>
-            <w:tcW w:w="1581" w:type="dxa"/>
+            <w:tcW w:w="1014" w:type="dxa"/>
           </w:tcPr>
           <w:p>
             <w:pPr>
               <w:cnfStyle w:val="000000000000" w:firstRow="0" w:lastRow="0" w:firstColumn="0" w:lastColumn="0" w:oddVBand="0" w:evenVBand="0" w:oddHBand="0" w:evenHBand="0" w:firstRowFirstColumn="0" w:firstRowLastColumn="0" w:lastRowFirstColumn="0" w:lastRowLastColumn="0"/>
+              <w:rPr>
+                <w:sz w:val="13"/>
+                <w:szCs w:val="13"/>
+              </w:rPr>
             </w:pPr>
             <w:r>
+              <w:rPr>
+                <w:sz w:val="13"/>
+                <w:szCs w:val="13"/>
+              </w:rPr>
               <w:t>Uncommitted</w:t>
             </w:r>
           </w:p>
         </w:tc>
         <w:tc>
           <w:tcPr>
-            <w:tcW w:w="1620" w:type="dxa"/>
+            <w:tcW w:w="1014" w:type="dxa"/>
           </w:tcPr>
           <w:p>
             <w:pPr>
               <w:cnfStyle w:val="000000000000" w:firstRow="0" w:lastRow="0" w:firstColumn="0" w:lastColumn="0" w:oddVBand="0" w:evenVBand="0" w:oddHBand="0" w:evenHBand="0" w:firstRowFirstColumn="0" w:firstRowLastColumn="0" w:lastRowFirstColumn="0" w:lastRowLastColumn="0"/>
+              <w:rPr>
+                <w:sz w:val="13"/>
+                <w:szCs w:val="13"/>
+              </w:rPr>
             </w:pPr>
             <w:r>
+              <w:rPr>
+                <w:sz w:val="13"/>
+                <w:szCs w:val="13"/>
+              </w:rPr>
               <w:t>Committed</w:t>
             </w:r>
           </w:p>
         </w:tc>
         <w:tc>
           <w:tcPr>
-            <w:tcW w:w="1557" w:type="dxa"/>
+            <w:tcW w:w="1014" w:type="dxa"/>
           </w:tcPr>
           <w:p>
             <w:pPr>
               <w:cnfStyle w:val="000000000000" w:firstRow="0" w:lastRow="0" w:firstColumn="0" w:lastColumn="0" w:oddVBand="0" w:evenVBand="0" w:oddHBand="0" w:evenHBand="0" w:firstRowFirstColumn="0" w:firstRowLastColumn="0" w:lastRowFirstColumn="0" w:lastRowLastColumn="0"/>
+              <w:rPr>
+                <w:sz w:val="13"/>
+                <w:szCs w:val="13"/>
+              </w:rPr>
             </w:pPr>
             <w:r>
+              <w:rPr>
+                <w:sz w:val="13"/>
+                <w:szCs w:val="13"/>
+              </w:rPr>
               <w:t>Committed</w:t>
             </w:r>
           </w:p>
@@ -16851,62 +17054,104 @@
         <w:tc>
           <w:tcPr>
             <w:cnfStyle w:val="001000000000" w:firstRow="0" w:lastRow="0" w:firstColumn="1" w:lastColumn="0" w:oddVBand="0" w:evenVBand="0" w:oddHBand="0" w:evenHBand="0" w:firstRowFirstColumn="0" w:firstRowLastColumn="0" w:lastRowFirstColumn="0" w:lastRowLastColumn="0"/>
-            <w:tcW w:w="1975" w:type="dxa"/>
+            <w:tcW w:w="2065" w:type="dxa"/>
           </w:tcPr>
           <w:p>
+            <w:pPr>
+              <w:rPr>
+                <w:sz w:val="13"/>
+                <w:szCs w:val="13"/>
+              </w:rPr>
+            </w:pPr>
             <w:r>
+              <w:rPr>
+                <w:sz w:val="13"/>
+                <w:szCs w:val="13"/>
+              </w:rPr>
               <w:t>Feature: Modifying docs in source bucket</w:t>
             </w:r>
           </w:p>
         </w:tc>
         <w:tc>
           <w:tcPr>
-            <w:tcW w:w="1569" w:type="dxa"/>
+            <w:tcW w:w="924" w:type="dxa"/>
           </w:tcPr>
           <w:p>
             <w:pPr>
               <w:cnfStyle w:val="000000000000" w:firstRow="0" w:lastRow="0" w:firstColumn="0" w:lastColumn="0" w:oddVBand="0" w:evenVBand="0" w:oddHBand="0" w:evenHBand="0" w:firstRowFirstColumn="0" w:firstRowLastColumn="0" w:lastRowFirstColumn="0" w:lastRowLastColumn="0"/>
+              <w:rPr>
+                <w:sz w:val="13"/>
+                <w:szCs w:val="13"/>
+              </w:rPr>
             </w:pPr>
             <w:r>
+              <w:rPr>
+                <w:sz w:val="13"/>
+                <w:szCs w:val="13"/>
+              </w:rPr>
               <w:t>-</w:t>
             </w:r>
           </w:p>
         </w:tc>
         <w:tc>
           <w:tcPr>
-            <w:tcW w:w="1581" w:type="dxa"/>
+            <w:tcW w:w="1014" w:type="dxa"/>
           </w:tcPr>
           <w:p>
             <w:pPr>
               <w:cnfStyle w:val="000000000000" w:firstRow="0" w:lastRow="0" w:firstColumn="0" w:lastColumn="0" w:oddVBand="0" w:evenVBand="0" w:oddHBand="0" w:evenHBand="0" w:firstRowFirstColumn="0" w:firstRowLastColumn="0" w:lastRowFirstColumn="0" w:lastRowLastColumn="0"/>
+              <w:rPr>
+                <w:sz w:val="13"/>
+                <w:szCs w:val="13"/>
+              </w:rPr>
             </w:pPr>
             <w:r>
+              <w:rPr>
+                <w:sz w:val="13"/>
+                <w:szCs w:val="13"/>
+              </w:rPr>
               <w:t>-</w:t>
             </w:r>
           </w:p>
         </w:tc>
         <w:tc>
           <w:tcPr>
-            <w:tcW w:w="1620" w:type="dxa"/>
+            <w:tcW w:w="1014" w:type="dxa"/>
           </w:tcPr>
           <w:p>
             <w:pPr>
               <w:cnfStyle w:val="000000000000" w:firstRow="0" w:lastRow="0" w:firstColumn="0" w:lastColumn="0" w:oddVBand="0" w:evenVBand="0" w:oddHBand="0" w:evenHBand="0" w:firstRowFirstColumn="0" w:firstRowLastColumn="0" w:lastRowFirstColumn="0" w:lastRowLastColumn="0"/>
+              <w:rPr>
+                <w:sz w:val="13"/>
+                <w:szCs w:val="13"/>
+              </w:rPr>
             </w:pPr>
             <w:r>
+              <w:rPr>
+                <w:sz w:val="13"/>
+                <w:szCs w:val="13"/>
+              </w:rPr>
               <w:t>Committed</w:t>
             </w:r>
           </w:p>
         </w:tc>
         <w:tc>
           <w:tcPr>
-            <w:tcW w:w="1557" w:type="dxa"/>
+            <w:tcW w:w="1014" w:type="dxa"/>
           </w:tcPr>
           <w:p>
             <w:pPr>
               <w:cnfStyle w:val="000000000000" w:firstRow="0" w:lastRow="0" w:firstColumn="0" w:lastColumn="0" w:oddVBand="0" w:evenVBand="0" w:oddHBand="0" w:evenHBand="0" w:firstRowFirstColumn="0" w:firstRowLastColumn="0" w:lastRowFirstColumn="0" w:lastRowLastColumn="0"/>
+              <w:rPr>
+                <w:sz w:val="13"/>
+                <w:szCs w:val="13"/>
+              </w:rPr>
             </w:pPr>
             <w:r>
+              <w:rPr>
+                <w:sz w:val="13"/>
+                <w:szCs w:val="13"/>
+              </w:rPr>
               <w:t>Committed</w:t>
             </w:r>
           </w:p>
@@ -16920,47 +17165,70 @@
         <w:tc>
           <w:tcPr>
             <w:cnfStyle w:val="001000000000" w:firstRow="0" w:lastRow="0" w:firstColumn="1" w:lastColumn="0" w:oddVBand="0" w:evenVBand="0" w:oddHBand="0" w:evenHBand="0" w:firstRowFirstColumn="0" w:firstRowLastColumn="0" w:lastRowFirstColumn="0" w:lastRowLastColumn="0"/>
-            <w:tcW w:w="1975" w:type="dxa"/>
-          </w:tcPr>
-          <w:p/>
-        </w:tc>
-        <w:tc>
-          <w:tcPr>
-            <w:tcW w:w="1569" w:type="dxa"/>
+            <w:tcW w:w="2065" w:type="dxa"/>
           </w:tcPr>
           <w:p>
             <w:pPr>
-              <w:cnfStyle w:val="000000000000" w:firstRow="0" w:lastRow="0" w:firstColumn="0" w:lastColumn="0" w:oddVBand="0" w:evenVBand="0" w:oddHBand="0" w:evenHBand="0" w:firstRowFirstColumn="0" w:firstRowLastColumn="0" w:lastRowFirstColumn="0" w:lastRowLastColumn="0"/>
+              <w:rPr>
+                <w:sz w:val="13"/>
+                <w:szCs w:val="13"/>
+              </w:rPr>
             </w:pPr>
           </w:p>
         </w:tc>
         <w:tc>
           <w:tcPr>
-            <w:tcW w:w="1581" w:type="dxa"/>
+            <w:tcW w:w="924" w:type="dxa"/>
           </w:tcPr>
           <w:p>
             <w:pPr>
               <w:cnfStyle w:val="000000000000" w:firstRow="0" w:lastRow="0" w:firstColumn="0" w:lastColumn="0" w:oddVBand="0" w:evenVBand="0" w:oddHBand="0" w:evenHBand="0" w:firstRowFirstColumn="0" w:firstRowLastColumn="0" w:lastRowFirstColumn="0" w:lastRowLastColumn="0"/>
+              <w:rPr>
+                <w:sz w:val="13"/>
+                <w:szCs w:val="13"/>
+              </w:rPr>
             </w:pPr>
           </w:p>
         </w:tc>
         <w:tc>
           <w:tcPr>
-            <w:tcW w:w="1620" w:type="dxa"/>
+            <w:tcW w:w="1014" w:type="dxa"/>
           </w:tcPr>
           <w:p>
             <w:pPr>
               <w:cnfStyle w:val="000000000000" w:firstRow="0" w:lastRow="0" w:firstColumn="0" w:lastColumn="0" w:oddVBand="0" w:evenVBand="0" w:oddHBand="0" w:evenHBand="0" w:firstRowFirstColumn="0" w:firstRowLastColumn="0" w:lastRowFirstColumn="0" w:lastRowLastColumn="0"/>
+              <w:rPr>
+                <w:sz w:val="13"/>
+                <w:szCs w:val="13"/>
+              </w:rPr>
             </w:pPr>
           </w:p>
         </w:tc>
         <w:tc>
           <w:tcPr>
-            <w:tcW w:w="1557" w:type="dxa"/>
+            <w:tcW w:w="1014" w:type="dxa"/>
           </w:tcPr>
           <w:p>
             <w:pPr>
               <w:cnfStyle w:val="000000000000" w:firstRow="0" w:lastRow="0" w:firstColumn="0" w:lastColumn="0" w:oddVBand="0" w:evenVBand="0" w:oddHBand="0" w:evenHBand="0" w:firstRowFirstColumn="0" w:firstRowLastColumn="0" w:lastRowFirstColumn="0" w:lastRowLastColumn="0"/>
+              <w:rPr>
+                <w:sz w:val="13"/>
+                <w:szCs w:val="13"/>
+              </w:rPr>
+            </w:pPr>
+          </w:p>
+        </w:tc>
+        <w:tc>
+          <w:tcPr>
+            <w:tcW w:w="1014" w:type="dxa"/>
+          </w:tcPr>
+          <w:p>
+            <w:pPr>
+              <w:cnfStyle w:val="000000000000" w:firstRow="0" w:lastRow="0" w:firstColumn="0" w:lastColumn="0" w:oddVBand="0" w:evenVBand="0" w:oddHBand="0" w:evenHBand="0" w:firstRowFirstColumn="0" w:firstRowLastColumn="0" w:lastRowFirstColumn="0" w:lastRowLastColumn="0"/>
+              <w:rPr>
+                <w:sz w:val="13"/>
+                <w:szCs w:val="13"/>
+              </w:rPr>
             </w:pPr>
           </w:p>
         </w:tc>
@@ -16973,62 +17241,104 @@
         <w:tc>
           <w:tcPr>
             <w:cnfStyle w:val="001000000000" w:firstRow="0" w:lastRow="0" w:firstColumn="1" w:lastColumn="0" w:oddVBand="0" w:evenVBand="0" w:oddHBand="0" w:evenHBand="0" w:firstRowFirstColumn="0" w:firstRowLastColumn="0" w:lastRowFirstColumn="0" w:lastRowLastColumn="0"/>
-            <w:tcW w:w="1975" w:type="dxa"/>
+            <w:tcW w:w="2065" w:type="dxa"/>
           </w:tcPr>
           <w:p>
+            <w:pPr>
+              <w:rPr>
+                <w:sz w:val="13"/>
+                <w:szCs w:val="13"/>
+              </w:rPr>
+            </w:pPr>
             <w:r>
+              <w:rPr>
+                <w:sz w:val="13"/>
+                <w:szCs w:val="13"/>
+              </w:rPr>
               <w:t>Function: crc64()</w:t>
             </w:r>
           </w:p>
         </w:tc>
         <w:tc>
           <w:tcPr>
-            <w:tcW w:w="1569" w:type="dxa"/>
+            <w:tcW w:w="924" w:type="dxa"/>
           </w:tcPr>
           <w:p>
             <w:pPr>
               <w:cnfStyle w:val="000000000000" w:firstRow="0" w:lastRow="0" w:firstColumn="0" w:lastColumn="0" w:oddVBand="0" w:evenVBand="0" w:oddHBand="0" w:evenHBand="0" w:firstRowFirstColumn="0" w:firstRowLastColumn="0" w:lastRowFirstColumn="0" w:lastRowLastColumn="0"/>
+              <w:rPr>
+                <w:sz w:val="13"/>
+                <w:szCs w:val="13"/>
+              </w:rPr>
             </w:pPr>
             <w:r>
+              <w:rPr>
+                <w:sz w:val="13"/>
+                <w:szCs w:val="13"/>
+              </w:rPr>
               <w:t>-</w:t>
             </w:r>
           </w:p>
         </w:tc>
         <w:tc>
           <w:tcPr>
-            <w:tcW w:w="1581" w:type="dxa"/>
+            <w:tcW w:w="1014" w:type="dxa"/>
           </w:tcPr>
           <w:p>
             <w:pPr>
               <w:cnfStyle w:val="000000000000" w:firstRow="0" w:lastRow="0" w:firstColumn="0" w:lastColumn="0" w:oddVBand="0" w:evenVBand="0" w:oddHBand="0" w:evenHBand="0" w:firstRowFirstColumn="0" w:firstRowLastColumn="0" w:lastRowFirstColumn="0" w:lastRowLastColumn="0"/>
+              <w:rPr>
+                <w:sz w:val="13"/>
+                <w:szCs w:val="13"/>
+              </w:rPr>
             </w:pPr>
             <w:r>
+              <w:rPr>
+                <w:sz w:val="13"/>
+                <w:szCs w:val="13"/>
+              </w:rPr>
               <w:t>-</w:t>
             </w:r>
           </w:p>
         </w:tc>
         <w:tc>
           <w:tcPr>
-            <w:tcW w:w="1620" w:type="dxa"/>
+            <w:tcW w:w="1014" w:type="dxa"/>
           </w:tcPr>
           <w:p>
             <w:pPr>
               <w:cnfStyle w:val="000000000000" w:firstRow="0" w:lastRow="0" w:firstColumn="0" w:lastColumn="0" w:oddVBand="0" w:evenVBand="0" w:oddHBand="0" w:evenHBand="0" w:firstRowFirstColumn="0" w:firstRowLastColumn="0" w:lastRowFirstColumn="0" w:lastRowLastColumn="0"/>
+              <w:rPr>
+                <w:sz w:val="13"/>
+                <w:szCs w:val="13"/>
+              </w:rPr>
             </w:pPr>
             <w:r>
+              <w:rPr>
+                <w:sz w:val="13"/>
+                <w:szCs w:val="13"/>
+              </w:rPr>
               <w:t>Committed</w:t>
             </w:r>
           </w:p>
         </w:tc>
         <w:tc>
           <w:tcPr>
-            <w:tcW w:w="1557" w:type="dxa"/>
+            <w:tcW w:w="1014" w:type="dxa"/>
           </w:tcPr>
           <w:p>
             <w:pPr>
               <w:cnfStyle w:val="000000000000" w:firstRow="0" w:lastRow="0" w:firstColumn="0" w:lastColumn="0" w:oddVBand="0" w:evenVBand="0" w:oddHBand="0" w:evenHBand="0" w:firstRowFirstColumn="0" w:firstRowLastColumn="0" w:lastRowFirstColumn="0" w:lastRowLastColumn="0"/>
+              <w:rPr>
+                <w:sz w:val="13"/>
+                <w:szCs w:val="13"/>
+              </w:rPr>
             </w:pPr>
             <w:r>
+              <w:rPr>
+                <w:sz w:val="13"/>
+                <w:szCs w:val="13"/>
+              </w:rPr>
               <w:t>Committed</w:t>
             </w:r>
           </w:p>
@@ -17042,49 +17352,71 @@
         <w:tc>
           <w:tcPr>
             <w:cnfStyle w:val="001000000000" w:firstRow="0" w:lastRow="0" w:firstColumn="1" w:lastColumn="0" w:oddVBand="0" w:evenVBand="0" w:oddHBand="0" w:evenHBand="0" w:firstRowFirstColumn="0" w:firstRowLastColumn="0" w:lastRowFirstColumn="0" w:lastRowLastColumn="0"/>
-            <w:tcW w:w="1975" w:type="dxa"/>
+            <w:tcW w:w="2065" w:type="dxa"/>
           </w:tcPr>
           <w:p>
             <w:pPr>
               <w:rPr>
                 <w:i/>
                 <w:iCs/>
+                <w:sz w:val="13"/>
+                <w:szCs w:val="13"/>
               </w:rPr>
             </w:pPr>
             <w:r>
+              <w:rPr>
+                <w:sz w:val="13"/>
+                <w:szCs w:val="13"/>
+              </w:rPr>
               <w:t>Function: N1qlQuery</w:t>
             </w:r>
           </w:p>
         </w:tc>
         <w:tc>
           <w:tcPr>
-            <w:tcW w:w="1569" w:type="dxa"/>
+            <w:tcW w:w="924" w:type="dxa"/>
           </w:tcPr>
           <w:p>
             <w:pPr>
               <w:cnfStyle w:val="000000000000" w:firstRow="0" w:lastRow="0" w:firstColumn="0" w:lastColumn="0" w:oddVBand="0" w:evenVBand="0" w:oddHBand="0" w:evenHBand="0" w:firstRowFirstColumn="0" w:firstRowLastColumn="0" w:lastRowFirstColumn="0" w:lastRowLastColumn="0"/>
+              <w:rPr>
+                <w:sz w:val="13"/>
+                <w:szCs w:val="13"/>
+              </w:rPr>
             </w:pPr>
             <w:r>
+              <w:rPr>
+                <w:sz w:val="13"/>
+                <w:szCs w:val="13"/>
+              </w:rPr>
               <w:t>Internal</w:t>
             </w:r>
           </w:p>
         </w:tc>
         <w:tc>
           <w:tcPr>
-            <w:tcW w:w="1581" w:type="dxa"/>
+            <w:tcW w:w="1014" w:type="dxa"/>
           </w:tcPr>
           <w:p>
             <w:pPr>
               <w:cnfStyle w:val="000000000000" w:firstRow="0" w:lastRow="0" w:firstColumn="0" w:lastColumn="0" w:oddVBand="0" w:evenVBand="0" w:oddHBand="0" w:evenHBand="0" w:firstRowFirstColumn="0" w:firstRowLastColumn="0" w:lastRowFirstColumn="0" w:lastRowLastColumn="0"/>
+              <w:rPr>
+                <w:sz w:val="13"/>
+                <w:szCs w:val="13"/>
+              </w:rPr>
             </w:pPr>
             <w:r>
+              <w:rPr>
+                <w:sz w:val="13"/>
+                <w:szCs w:val="13"/>
+              </w:rPr>
               <w:t>Internal</w:t>
             </w:r>
           </w:p>
         </w:tc>
         <w:tc>
           <w:tcPr>
-            <w:tcW w:w="1620" w:type="dxa"/>
+            <w:tcW w:w="1014" w:type="dxa"/>
           </w:tcPr>
           <w:p>
             <w:pPr>
@@ -17092,18 +17424,30 @@
                 <w:tab w:val="center" w:pos="693"/>
               </w:tabs>
               <w:cnfStyle w:val="000000000000" w:firstRow="0" w:lastRow="0" w:firstColumn="0" w:lastColumn="0" w:oddVBand="0" w:evenVBand="0" w:oddHBand="0" w:evenHBand="0" w:firstRowFirstColumn="0" w:firstRowLastColumn="0" w:lastRowFirstColumn="0" w:lastRowLastColumn="0"/>
+              <w:rPr>
+                <w:sz w:val="13"/>
+                <w:szCs w:val="13"/>
+              </w:rPr>
             </w:pPr>
             <w:r>
+              <w:rPr>
+                <w:sz w:val="13"/>
+                <w:szCs w:val="13"/>
+              </w:rPr>
               <w:t>Removed</w:t>
             </w:r>
             <w:r>
+              <w:rPr>
+                <w:sz w:val="13"/>
+                <w:szCs w:val="13"/>
+              </w:rPr>
               <w:tab/>
             </w:r>
           </w:p>
         </w:tc>
         <w:tc>
           <w:tcPr>
-            <w:tcW w:w="1557" w:type="dxa"/>
+            <w:tcW w:w="1014" w:type="dxa"/>
           </w:tcPr>
           <w:p>
             <w:pPr>
@@ -17111,8 +17455,16 @@
                 <w:tab w:val="center" w:pos="693"/>
               </w:tabs>
               <w:cnfStyle w:val="000000000000" w:firstRow="0" w:lastRow="0" w:firstColumn="0" w:lastColumn="0" w:oddVBand="0" w:evenVBand="0" w:oddHBand="0" w:evenHBand="0" w:firstRowFirstColumn="0" w:firstRowLastColumn="0" w:lastRowFirstColumn="0" w:lastRowLastColumn="0"/>
+              <w:rPr>
+                <w:sz w:val="13"/>
+                <w:szCs w:val="13"/>
+              </w:rPr>
             </w:pPr>
             <w:r>
+              <w:rPr>
+                <w:sz w:val="13"/>
+                <w:szCs w:val="13"/>
+              </w:rPr>
               <w:t>-</w:t>
             </w:r>
           </w:p>
@@ -17126,70 +17478,120 @@
         <w:tc>
           <w:tcPr>
             <w:cnfStyle w:val="001000000000" w:firstRow="0" w:lastRow="0" w:firstColumn="1" w:lastColumn="0" w:oddVBand="0" w:evenVBand="0" w:oddHBand="0" w:evenHBand="0" w:firstRowFirstColumn="0" w:firstRowLastColumn="0" w:lastRowFirstColumn="0" w:lastRowLastColumn="0"/>
-            <w:tcW w:w="1975" w:type="dxa"/>
+            <w:tcW w:w="2065" w:type="dxa"/>
           </w:tcPr>
           <w:p>
+            <w:pPr>
+              <w:rPr>
+                <w:sz w:val="13"/>
+                <w:szCs w:val="13"/>
+              </w:rPr>
+            </w:pPr>
             <w:r>
+              <w:rPr>
+                <w:sz w:val="13"/>
+                <w:szCs w:val="13"/>
+              </w:rPr>
               <w:t>Function: N1</w:t>
             </w:r>
             <w:proofErr w:type="gramStart"/>
             <w:r>
+              <w:rPr>
+                <w:sz w:val="13"/>
+                <w:szCs w:val="13"/>
+              </w:rPr>
               <w:t>QL(</w:t>
             </w:r>
             <w:proofErr w:type="gramEnd"/>
             <w:r>
+              <w:rPr>
+                <w:sz w:val="13"/>
+                <w:szCs w:val="13"/>
+              </w:rPr>
               <w:t>)</w:t>
             </w:r>
           </w:p>
         </w:tc>
         <w:tc>
           <w:tcPr>
-            <w:tcW w:w="1569" w:type="dxa"/>
+            <w:tcW w:w="924" w:type="dxa"/>
           </w:tcPr>
           <w:p>
             <w:pPr>
               <w:cnfStyle w:val="000000000000" w:firstRow="0" w:lastRow="0" w:firstColumn="0" w:lastColumn="0" w:oddVBand="0" w:evenVBand="0" w:oddHBand="0" w:evenHBand="0" w:firstRowFirstColumn="0" w:firstRowLastColumn="0" w:lastRowFirstColumn="0" w:lastRowLastColumn="0"/>
+              <w:rPr>
+                <w:sz w:val="13"/>
+                <w:szCs w:val="13"/>
+              </w:rPr>
             </w:pPr>
             <w:r>
+              <w:rPr>
+                <w:sz w:val="13"/>
+                <w:szCs w:val="13"/>
+              </w:rPr>
               <w:t>-</w:t>
             </w:r>
           </w:p>
         </w:tc>
         <w:tc>
           <w:tcPr>
-            <w:tcW w:w="1581" w:type="dxa"/>
+            <w:tcW w:w="1014" w:type="dxa"/>
           </w:tcPr>
           <w:p>
             <w:pPr>
               <w:cnfStyle w:val="000000000000" w:firstRow="0" w:lastRow="0" w:firstColumn="0" w:lastColumn="0" w:oddVBand="0" w:evenVBand="0" w:oddHBand="0" w:evenHBand="0" w:firstRowFirstColumn="0" w:firstRowLastColumn="0" w:lastRowFirstColumn="0" w:lastRowLastColumn="0"/>
+              <w:rPr>
+                <w:sz w:val="13"/>
+                <w:szCs w:val="13"/>
+              </w:rPr>
             </w:pPr>
             <w:r>
+              <w:rPr>
+                <w:sz w:val="13"/>
+                <w:szCs w:val="13"/>
+              </w:rPr>
               <w:t>-</w:t>
             </w:r>
           </w:p>
         </w:tc>
         <w:tc>
           <w:tcPr>
-            <w:tcW w:w="1620" w:type="dxa"/>
+            <w:tcW w:w="1014" w:type="dxa"/>
           </w:tcPr>
           <w:p>
             <w:pPr>
               <w:cnfStyle w:val="000000000000" w:firstRow="0" w:lastRow="0" w:firstColumn="0" w:lastColumn="0" w:oddVBand="0" w:evenVBand="0" w:oddHBand="0" w:evenHBand="0" w:firstRowFirstColumn="0" w:firstRowLastColumn="0" w:lastRowFirstColumn="0" w:lastRowLastColumn="0"/>
+              <w:rPr>
+                <w:sz w:val="13"/>
+                <w:szCs w:val="13"/>
+              </w:rPr>
             </w:pPr>
             <w:r>
+              <w:rPr>
+                <w:sz w:val="13"/>
+                <w:szCs w:val="13"/>
+              </w:rPr>
               <w:t>Uncommitted</w:t>
             </w:r>
           </w:p>
         </w:tc>
         <w:tc>
           <w:tcPr>
-            <w:tcW w:w="1557" w:type="dxa"/>
+            <w:tcW w:w="1014" w:type="dxa"/>
           </w:tcPr>
           <w:p>
             <w:pPr>
               <w:cnfStyle w:val="000000000000" w:firstRow="0" w:lastRow="0" w:firstColumn="0" w:lastColumn="0" w:oddVBand="0" w:evenVBand="0" w:oddHBand="0" w:evenHBand="0" w:firstRowFirstColumn="0" w:firstRowLastColumn="0" w:lastRowFirstColumn="0" w:lastRowLastColumn="0"/>
+              <w:rPr>
+                <w:sz w:val="13"/>
+                <w:szCs w:val="13"/>
+              </w:rPr>
             </w:pPr>
             <w:r>
+              <w:rPr>
+                <w:sz w:val="13"/>
+                <w:szCs w:val="13"/>
+              </w:rPr>
               <w:t>Uncommitted</w:t>
             </w:r>
           </w:p>
@@ -17203,131 +17605,129 @@
         <w:tc>
           <w:tcPr>
             <w:cnfStyle w:val="001000000000" w:firstRow="0" w:lastRow="0" w:firstColumn="1" w:lastColumn="0" w:oddVBand="0" w:evenVBand="0" w:oddHBand="0" w:evenHBand="0" w:firstRowFirstColumn="0" w:firstRowLastColumn="0" w:lastRowFirstColumn="0" w:lastRowLastColumn="0"/>
-            <w:tcW w:w="1975" w:type="dxa"/>
-          </w:tcPr>
-          <w:p/>
-        </w:tc>
-        <w:tc>
-          <w:tcPr>
-            <w:tcW w:w="1569" w:type="dxa"/>
+            <w:tcW w:w="2065" w:type="dxa"/>
           </w:tcPr>
           <w:p>
             <w:pPr>
-              <w:cnfStyle w:val="000000000000" w:firstRow="0" w:lastRow="0" w:firstColumn="0" w:lastColumn="0" w:oddVBand="0" w:evenVBand="0" w:oddHBand="0" w:evenHBand="0" w:firstRowFirstColumn="0" w:firstRowLastColumn="0" w:lastRowFirstColumn="0" w:lastRowLastColumn="0"/>
+              <w:rPr>
+                <w:sz w:val="13"/>
+                <w:szCs w:val="13"/>
+              </w:rPr>
             </w:pPr>
-          </w:p>
-        </w:tc>
-        <w:tc>
-          <w:tcPr>
-            <w:tcW w:w="1581" w:type="dxa"/>
-          </w:tcPr>
-          <w:p>
-            <w:pPr>
-              <w:cnfStyle w:val="000000000000" w:firstRow="0" w:lastRow="0" w:firstColumn="0" w:lastColumn="0" w:oddVBand="0" w:evenVBand="0" w:oddHBand="0" w:evenHBand="0" w:firstRowFirstColumn="0" w:firstRowLastColumn="0" w:lastRowFirstColumn="0" w:lastRowLastColumn="0"/>
-            </w:pPr>
-          </w:p>
-        </w:tc>
-        <w:tc>
-          <w:tcPr>
-            <w:tcW w:w="1620" w:type="dxa"/>
-          </w:tcPr>
-          <w:p>
-            <w:pPr>
-              <w:cnfStyle w:val="000000000000" w:firstRow="0" w:lastRow="0" w:firstColumn="0" w:lastColumn="0" w:oddVBand="0" w:evenVBand="0" w:oddHBand="0" w:evenHBand="0" w:firstRowFirstColumn="0" w:firstRowLastColumn="0" w:lastRowFirstColumn="0" w:lastRowLastColumn="0"/>
-            </w:pPr>
-          </w:p>
-        </w:tc>
-        <w:tc>
-          <w:tcPr>
-            <w:tcW w:w="1557" w:type="dxa"/>
-          </w:tcPr>
-          <w:p>
-            <w:pPr>
-              <w:cnfStyle w:val="000000000000" w:firstRow="0" w:lastRow="0" w:firstColumn="0" w:lastColumn="0" w:oddVBand="0" w:evenVBand="0" w:oddHBand="0" w:evenHBand="0" w:firstRowFirstColumn="0" w:firstRowLastColumn="0" w:lastRowFirstColumn="0" w:lastRowLastColumn="0"/>
-            </w:pPr>
-          </w:p>
-        </w:tc>
-      </w:tr>
-      <w:tr>
-        <w:trPr>
-          <w:trHeight w:val="279"/>
-          <w:jc w:val="center"/>
-        </w:trPr>
-        <w:tc>
-          <w:tcPr>
-            <w:cnfStyle w:val="001000000000" w:firstRow="0" w:lastRow="0" w:firstColumn="1" w:lastColumn="0" w:oddVBand="0" w:evenVBand="0" w:oddHBand="0" w:evenHBand="0" w:firstRowFirstColumn="0" w:firstRowLastColumn="0" w:lastRowFirstColumn="0" w:lastRowLastColumn="0"/>
-            <w:tcW w:w="1975" w:type="dxa"/>
-          </w:tcPr>
-          <w:p>
             <w:r>
-              <w:t>Argument</w:t>
-            </w:r>
-            <w:r>
-              <w:t xml:space="preserve">: options in </w:t>
+              <w:rPr>
+                <w:sz w:val="13"/>
+                <w:szCs w:val="13"/>
+              </w:rPr>
+              <w:t xml:space="preserve">Function: </w:t>
             </w:r>
             <w:proofErr w:type="spellStart"/>
             <w:proofErr w:type="gramStart"/>
             <w:r>
-              <w:t>OnDelete</w:t>
+              <w:rPr>
+                <w:sz w:val="13"/>
+                <w:szCs w:val="13"/>
+              </w:rPr>
+              <w:t>cancelTimer</w:t>
             </w:r>
             <w:proofErr w:type="spellEnd"/>
             <w:r>
+              <w:rPr>
+                <w:sz w:val="13"/>
+                <w:szCs w:val="13"/>
+              </w:rPr>
               <w:t>(</w:t>
             </w:r>
             <w:proofErr w:type="gramEnd"/>
             <w:r>
+              <w:rPr>
+                <w:sz w:val="13"/>
+                <w:szCs w:val="13"/>
+              </w:rPr>
               <w:t>)</w:t>
             </w:r>
           </w:p>
         </w:tc>
         <w:tc>
           <w:tcPr>
-            <w:tcW w:w="1569" w:type="dxa"/>
+            <w:tcW w:w="924" w:type="dxa"/>
           </w:tcPr>
           <w:p>
             <w:pPr>
               <w:cnfStyle w:val="000000000000" w:firstRow="0" w:lastRow="0" w:firstColumn="0" w:lastColumn="0" w:oddVBand="0" w:evenVBand="0" w:oddHBand="0" w:evenHBand="0" w:firstRowFirstColumn="0" w:firstRowLastColumn="0" w:lastRowFirstColumn="0" w:lastRowLastColumn="0"/>
+              <w:rPr>
+                <w:sz w:val="13"/>
+                <w:szCs w:val="13"/>
+              </w:rPr>
             </w:pPr>
             <w:r>
+              <w:rPr>
+                <w:sz w:val="13"/>
+                <w:szCs w:val="13"/>
+              </w:rPr>
               <w:t>-</w:t>
             </w:r>
           </w:p>
         </w:tc>
         <w:tc>
           <w:tcPr>
-            <w:tcW w:w="1581" w:type="dxa"/>
+            <w:tcW w:w="1014" w:type="dxa"/>
           </w:tcPr>
           <w:p>
             <w:pPr>
               <w:cnfStyle w:val="000000000000" w:firstRow="0" w:lastRow="0" w:firstColumn="0" w:lastColumn="0" w:oddVBand="0" w:evenVBand="0" w:oddHBand="0" w:evenHBand="0" w:firstRowFirstColumn="0" w:firstRowLastColumn="0" w:lastRowFirstColumn="0" w:lastRowLastColumn="0"/>
+              <w:rPr>
+                <w:sz w:val="13"/>
+                <w:szCs w:val="13"/>
+              </w:rPr>
             </w:pPr>
             <w:r>
+              <w:rPr>
+                <w:sz w:val="13"/>
+                <w:szCs w:val="13"/>
+              </w:rPr>
               <w:t>-</w:t>
             </w:r>
           </w:p>
         </w:tc>
         <w:tc>
           <w:tcPr>
-            <w:tcW w:w="1620" w:type="dxa"/>
+            <w:tcW w:w="1014" w:type="dxa"/>
           </w:tcPr>
           <w:p>
             <w:pPr>
               <w:cnfStyle w:val="000000000000" w:firstRow="0" w:lastRow="0" w:firstColumn="0" w:lastColumn="0" w:oddVBand="0" w:evenVBand="0" w:oddHBand="0" w:evenHBand="0" w:firstRowFirstColumn="0" w:firstRowLastColumn="0" w:lastRowFirstColumn="0" w:lastRowLastColumn="0"/>
+              <w:rPr>
+                <w:sz w:val="13"/>
+                <w:szCs w:val="13"/>
+              </w:rPr>
             </w:pPr>
             <w:r>
+              <w:rPr>
+                <w:sz w:val="13"/>
+                <w:szCs w:val="13"/>
+              </w:rPr>
               <w:t>-</w:t>
             </w:r>
           </w:p>
         </w:tc>
         <w:tc>
           <w:tcPr>
-            <w:tcW w:w="1557" w:type="dxa"/>
+            <w:tcW w:w="1014" w:type="dxa"/>
           </w:tcPr>
           <w:p>
             <w:pPr>
               <w:cnfStyle w:val="000000000000" w:firstRow="0" w:lastRow="0" w:firstColumn="0" w:lastColumn="0" w:oddVBand="0" w:evenVBand="0" w:oddHBand="0" w:evenHBand="0" w:firstRowFirstColumn="0" w:firstRowLastColumn="0" w:lastRowFirstColumn="0" w:lastRowLastColumn="0"/>
+              <w:rPr>
+                <w:sz w:val="13"/>
+                <w:szCs w:val="13"/>
+              </w:rPr>
             </w:pPr>
             <w:r>
+              <w:rPr>
+                <w:sz w:val="13"/>
+                <w:szCs w:val="13"/>
+              </w:rPr>
               <w:t>Committed</w:t>
             </w:r>
           </w:p>
@@ -17341,47 +17741,213 @@
         <w:tc>
           <w:tcPr>
             <w:cnfStyle w:val="001000000000" w:firstRow="0" w:lastRow="0" w:firstColumn="1" w:lastColumn="0" w:oddVBand="0" w:evenVBand="0" w:oddHBand="0" w:evenHBand="0" w:firstRowFirstColumn="0" w:firstRowLastColumn="0" w:lastRowFirstColumn="0" w:lastRowLastColumn="0"/>
-            <w:tcW w:w="1975" w:type="dxa"/>
+            <w:tcW w:w="2065" w:type="dxa"/>
           </w:tcPr>
-          <w:p/>
+          <w:p>
+            <w:pPr>
+              <w:rPr>
+                <w:sz w:val="13"/>
+                <w:szCs w:val="13"/>
+              </w:rPr>
+            </w:pPr>
+            <w:r>
+              <w:rPr>
+                <w:sz w:val="13"/>
+                <w:szCs w:val="13"/>
+              </w:rPr>
+              <w:t>Argument</w:t>
+            </w:r>
+            <w:r>
+              <w:rPr>
+                <w:sz w:val="13"/>
+                <w:szCs w:val="13"/>
+              </w:rPr>
+              <w:t xml:space="preserve">: options in </w:t>
+            </w:r>
+            <w:proofErr w:type="spellStart"/>
+            <w:proofErr w:type="gramStart"/>
+            <w:r>
+              <w:rPr>
+                <w:sz w:val="13"/>
+                <w:szCs w:val="13"/>
+              </w:rPr>
+              <w:t>OnDelete</w:t>
+            </w:r>
+            <w:proofErr w:type="spellEnd"/>
+            <w:r>
+              <w:rPr>
+                <w:sz w:val="13"/>
+                <w:szCs w:val="13"/>
+              </w:rPr>
+              <w:t>(</w:t>
+            </w:r>
+            <w:proofErr w:type="gramEnd"/>
+            <w:r>
+              <w:rPr>
+                <w:sz w:val="13"/>
+                <w:szCs w:val="13"/>
+              </w:rPr>
+              <w:t>)</w:t>
+            </w:r>
+          </w:p>
         </w:tc>
         <w:tc>
           <w:tcPr>
-            <w:tcW w:w="1569" w:type="dxa"/>
+            <w:tcW w:w="924" w:type="dxa"/>
           </w:tcPr>
           <w:p>
             <w:pPr>
               <w:cnfStyle w:val="000000000000" w:firstRow="0" w:lastRow="0" w:firstColumn="0" w:lastColumn="0" w:oddVBand="0" w:evenVBand="0" w:oddHBand="0" w:evenHBand="0" w:firstRowFirstColumn="0" w:firstRowLastColumn="0" w:lastRowFirstColumn="0" w:lastRowLastColumn="0"/>
+              <w:rPr>
+                <w:sz w:val="13"/>
+                <w:szCs w:val="13"/>
+              </w:rPr>
+            </w:pPr>
+            <w:r>
+              <w:rPr>
+                <w:sz w:val="13"/>
+                <w:szCs w:val="13"/>
+              </w:rPr>
+              <w:t>-</w:t>
+            </w:r>
+          </w:p>
+        </w:tc>
+        <w:tc>
+          <w:tcPr>
+            <w:tcW w:w="1014" w:type="dxa"/>
+          </w:tcPr>
+          <w:p>
+            <w:pPr>
+              <w:cnfStyle w:val="000000000000" w:firstRow="0" w:lastRow="0" w:firstColumn="0" w:lastColumn="0" w:oddVBand="0" w:evenVBand="0" w:oddHBand="0" w:evenHBand="0" w:firstRowFirstColumn="0" w:firstRowLastColumn="0" w:lastRowFirstColumn="0" w:lastRowLastColumn="0"/>
+              <w:rPr>
+                <w:sz w:val="13"/>
+                <w:szCs w:val="13"/>
+              </w:rPr>
+            </w:pPr>
+            <w:r>
+              <w:rPr>
+                <w:sz w:val="13"/>
+                <w:szCs w:val="13"/>
+              </w:rPr>
+              <w:t>-</w:t>
+            </w:r>
+          </w:p>
+        </w:tc>
+        <w:tc>
+          <w:tcPr>
+            <w:tcW w:w="1014" w:type="dxa"/>
+          </w:tcPr>
+          <w:p>
+            <w:pPr>
+              <w:cnfStyle w:val="000000000000" w:firstRow="0" w:lastRow="0" w:firstColumn="0" w:lastColumn="0" w:oddVBand="0" w:evenVBand="0" w:oddHBand="0" w:evenHBand="0" w:firstRowFirstColumn="0" w:firstRowLastColumn="0" w:lastRowFirstColumn="0" w:lastRowLastColumn="0"/>
+              <w:rPr>
+                <w:sz w:val="13"/>
+                <w:szCs w:val="13"/>
+              </w:rPr>
+            </w:pPr>
+            <w:r>
+              <w:rPr>
+                <w:sz w:val="13"/>
+                <w:szCs w:val="13"/>
+              </w:rPr>
+              <w:t>-</w:t>
+            </w:r>
+          </w:p>
+        </w:tc>
+        <w:tc>
+          <w:tcPr>
+            <w:tcW w:w="1014" w:type="dxa"/>
+          </w:tcPr>
+          <w:p>
+            <w:pPr>
+              <w:cnfStyle w:val="000000000000" w:firstRow="0" w:lastRow="0" w:firstColumn="0" w:lastColumn="0" w:oddVBand="0" w:evenVBand="0" w:oddHBand="0" w:evenHBand="0" w:firstRowFirstColumn="0" w:firstRowLastColumn="0" w:lastRowFirstColumn="0" w:lastRowLastColumn="0"/>
+              <w:rPr>
+                <w:sz w:val="13"/>
+                <w:szCs w:val="13"/>
+              </w:rPr>
+            </w:pPr>
+            <w:r>
+              <w:rPr>
+                <w:sz w:val="13"/>
+                <w:szCs w:val="13"/>
+              </w:rPr>
+              <w:t>Committed</w:t>
+            </w:r>
+          </w:p>
+        </w:tc>
+      </w:tr>
+      <w:tr>
+        <w:trPr>
+          <w:trHeight w:val="279"/>
+          <w:jc w:val="center"/>
+        </w:trPr>
+        <w:tc>
+          <w:tcPr>
+            <w:cnfStyle w:val="001000000000" w:firstRow="0" w:lastRow="0" w:firstColumn="1" w:lastColumn="0" w:oddVBand="0" w:evenVBand="0" w:oddHBand="0" w:evenHBand="0" w:firstRowFirstColumn="0" w:firstRowLastColumn="0" w:lastRowFirstColumn="0" w:lastRowLastColumn="0"/>
+            <w:tcW w:w="2065" w:type="dxa"/>
+          </w:tcPr>
+          <w:p>
+            <w:pPr>
+              <w:rPr>
+                <w:sz w:val="13"/>
+                <w:szCs w:val="13"/>
+              </w:rPr>
             </w:pPr>
           </w:p>
         </w:tc>
         <w:tc>
           <w:tcPr>
-            <w:tcW w:w="1581" w:type="dxa"/>
+            <w:tcW w:w="924" w:type="dxa"/>
           </w:tcPr>
           <w:p>
             <w:pPr>
               <w:cnfStyle w:val="000000000000" w:firstRow="0" w:lastRow="0" w:firstColumn="0" w:lastColumn="0" w:oddVBand="0" w:evenVBand="0" w:oddHBand="0" w:evenHBand="0" w:firstRowFirstColumn="0" w:firstRowLastColumn="0" w:lastRowFirstColumn="0" w:lastRowLastColumn="0"/>
+              <w:rPr>
+                <w:sz w:val="13"/>
+                <w:szCs w:val="13"/>
+              </w:rPr>
             </w:pPr>
           </w:p>
         </w:tc>
         <w:tc>
           <w:tcPr>
-            <w:tcW w:w="1620" w:type="dxa"/>
+            <w:tcW w:w="1014" w:type="dxa"/>
           </w:tcPr>
           <w:p>
             <w:pPr>
               <w:cnfStyle w:val="000000000000" w:firstRow="0" w:lastRow="0" w:firstColumn="0" w:lastColumn="0" w:oddVBand="0" w:evenVBand="0" w:oddHBand="0" w:evenHBand="0" w:firstRowFirstColumn="0" w:firstRowLastColumn="0" w:lastRowFirstColumn="0" w:lastRowLastColumn="0"/>
+              <w:rPr>
+                <w:sz w:val="13"/>
+                <w:szCs w:val="13"/>
+              </w:rPr>
             </w:pPr>
           </w:p>
         </w:tc>
         <w:tc>
           <w:tcPr>
-            <w:tcW w:w="1557" w:type="dxa"/>
+            <w:tcW w:w="1014" w:type="dxa"/>
           </w:tcPr>
           <w:p>
             <w:pPr>
               <w:cnfStyle w:val="000000000000" w:firstRow="0" w:lastRow="0" w:firstColumn="0" w:lastColumn="0" w:oddVBand="0" w:evenVBand="0" w:oddHBand="0" w:evenHBand="0" w:firstRowFirstColumn="0" w:firstRowLastColumn="0" w:lastRowFirstColumn="0" w:lastRowLastColumn="0"/>
+              <w:rPr>
+                <w:sz w:val="13"/>
+                <w:szCs w:val="13"/>
+              </w:rPr>
+            </w:pPr>
+          </w:p>
+        </w:tc>
+        <w:tc>
+          <w:tcPr>
+            <w:tcW w:w="1014" w:type="dxa"/>
+          </w:tcPr>
+          <w:p>
+            <w:pPr>
+              <w:cnfStyle w:val="000000000000" w:firstRow="0" w:lastRow="0" w:firstColumn="0" w:lastColumn="0" w:oddVBand="0" w:evenVBand="0" w:oddHBand="0" w:evenHBand="0" w:firstRowFirstColumn="0" w:firstRowLastColumn="0" w:lastRowFirstColumn="0" w:lastRowLastColumn="0"/>
+              <w:rPr>
+                <w:sz w:val="13"/>
+                <w:szCs w:val="13"/>
+              </w:rPr>
             </w:pPr>
           </w:p>
         </w:tc>
@@ -18024,7 +18590,11 @@
     </w:p>
     <w:p>
       <w:pPr>
-        <w:ind w:left="720"/>
+        <w:pStyle w:val="ListParagraph"/>
+        <w:numPr>
+          <w:ilvl w:val="0"/>
+          <w:numId w:val="21"/>
+        </w:numPr>
       </w:pPr>
       <w:r>
         <w:t xml:space="preserve">A new argument named </w:t>
@@ -18086,6 +18656,37 @@
       <w:proofErr w:type="gramEnd"/>
       <w:r>
         <w:t>) handler.</w:t>
+      </w:r>
+    </w:p>
+    <w:p>
+      <w:pPr>
+        <w:ind w:left="720"/>
+      </w:pPr>
+    </w:p>
+    <w:p>
+      <w:pPr>
+        <w:pStyle w:val="ListParagraph"/>
+        <w:numPr>
+          <w:ilvl w:val="0"/>
+          <w:numId w:val="21"/>
+        </w:numPr>
+      </w:pPr>
+      <w:r>
+        <w:t xml:space="preserve">New function </w:t>
+      </w:r>
+      <w:proofErr w:type="spellStart"/>
+      <w:r>
+        <w:t>cancelTimer</w:t>
+      </w:r>
+      <w:proofErr w:type="spellEnd"/>
+      <w:r>
+        <w:t>() has been added</w:t>
+      </w:r>
+      <w:r>
+        <w:t xml:space="preserve"> to enable canceling pending timers</w:t>
+      </w:r>
+      <w:r>
+        <w:t>.</w:t>
       </w:r>
     </w:p>
     <w:sectPr>
@@ -18102,7 +18703,7 @@
 </file>
 
 <file path=word/endnotes.xml><?xml version="1.0" encoding="utf-8"?>
-<w:endnotes xmlns:wpc="http://schemas.microsoft.com/office/word/2010/wordprocessingCanvas" xmlns:cx="http://schemas.microsoft.com/office/drawing/2014/chartex" xmlns:cx1="http://schemas.microsoft.com/office/drawing/2015/9/8/chartex" xmlns:cx2="http://schemas.microsoft.com/office/drawing/2015/10/21/chartex" xmlns:cx3="http://schemas.microsoft.com/office/drawing/2016/5/9/chartex" xmlns:cx4="http://schemas.microsoft.com/office/drawing/2016/5/10/chartex" xmlns:cx5="http://schemas.microsoft.com/office/drawing/2016/5/11/chartex" xmlns:cx6="http://schemas.microsoft.com/office/drawing/2016/5/12/chartex" xmlns:cx7="http://schemas.microsoft.com/office/drawing/2016/5/13/chartex" xmlns:cx8="http://schemas.microsoft.com/office/drawing/2016/5/14/chartex" xmlns:mc="http://schemas.openxmlformats.org/markup-compatibility/2006" xmlns:aink="http://schemas.microsoft.com/office/drawing/2016/ink" xmlns:am3d="http://schemas.microsoft.com/office/drawing/2017/model3d" xmlns:o="urn:schemas-microsoft-com:office:office" xmlns:r="http://schemas.openxmlformats.org/officeDocument/2006/relationships" xmlns:m="http://schemas.openxmlformats.org/officeDocument/2006/math" xmlns:v="urn:schemas-microsoft-com:vml" xmlns:wp14="http://schemas.microsoft.com/office/word/2010/wordprocessingDrawing" xmlns:wp="http://schemas.openxmlformats.org/drawingml/2006/wordprocessingDrawing" xmlns:w10="urn:schemas-microsoft-com:office:word" xmlns:w="http://schemas.openxmlformats.org/wordprocessingml/2006/main" xmlns:w14="http://schemas.microsoft.com/office/word/2010/wordml" xmlns:w15="http://schemas.microsoft.com/office/word/2012/wordml" xmlns:w16cid="http://schemas.microsoft.com/office/word/2016/wordml/cid" xmlns:w16se="http://schemas.microsoft.com/office/word/2015/wordml/symex" xmlns:wpg="http://schemas.microsoft.com/office/word/2010/wordprocessingGroup" xmlns:wpi="http://schemas.microsoft.com/office/word/2010/wordprocessingInk" xmlns:wne="http://schemas.microsoft.com/office/word/2006/wordml" xmlns:wps="http://schemas.microsoft.com/office/word/2010/wordprocessingShape" mc:Ignorable="w14 w15 w16se w16cid wp14">
+<w:endnotes xmlns:wpc="http://schemas.microsoft.com/office/word/2010/wordprocessingCanvas" xmlns:cx="http://schemas.microsoft.com/office/drawing/2014/chartex" xmlns:cx1="http://schemas.microsoft.com/office/drawing/2015/9/8/chartex" xmlns:cx2="http://schemas.microsoft.com/office/drawing/2015/10/21/chartex" xmlns:cx3="http://schemas.microsoft.com/office/drawing/2016/5/9/chartex" xmlns:cx4="http://schemas.microsoft.com/office/drawing/2016/5/10/chartex" xmlns:cx5="http://schemas.microsoft.com/office/drawing/2016/5/11/chartex" xmlns:cx6="http://schemas.microsoft.com/office/drawing/2016/5/12/chartex" xmlns:cx7="http://schemas.microsoft.com/office/drawing/2016/5/13/chartex" xmlns:cx8="http://schemas.microsoft.com/office/drawing/2016/5/14/chartex" xmlns:mc="http://schemas.openxmlformats.org/markup-compatibility/2006" xmlns:aink="http://schemas.microsoft.com/office/drawing/2016/ink" xmlns:am3d="http://schemas.microsoft.com/office/drawing/2017/model3d" xmlns:o="urn:schemas-microsoft-com:office:office" xmlns:r="http://schemas.openxmlformats.org/officeDocument/2006/relationships" xmlns:m="http://schemas.openxmlformats.org/officeDocument/2006/math" xmlns:v="urn:schemas-microsoft-com:vml" xmlns:wp14="http://schemas.microsoft.com/office/word/2010/wordprocessingDrawing" xmlns:wp="http://schemas.openxmlformats.org/drawingml/2006/wordprocessingDrawing" xmlns:w10="urn:schemas-microsoft-com:office:word" xmlns:w="http://schemas.openxmlformats.org/wordprocessingml/2006/main" xmlns:w14="http://schemas.microsoft.com/office/word/2010/wordml" xmlns:w15="http://schemas.microsoft.com/office/word/2012/wordml" xmlns:w16cex="http://schemas.microsoft.com/office/word/2018/wordml/cex" xmlns:w16cid="http://schemas.microsoft.com/office/word/2016/wordml/cid" xmlns:w16="http://schemas.microsoft.com/office/word/2018/wordml" xmlns:w16se="http://schemas.microsoft.com/office/word/2015/wordml/symex" xmlns:wpg="http://schemas.microsoft.com/office/word/2010/wordprocessingGroup" xmlns:wpi="http://schemas.microsoft.com/office/word/2010/wordprocessingInk" xmlns:wne="http://schemas.microsoft.com/office/word/2006/wordml" xmlns:wps="http://schemas.microsoft.com/office/word/2010/wordprocessingShape" mc:Ignorable="w14 w15 w16se w16cid w16 w16cex wp14">
   <w:endnote w:type="separator" w:id="-1">
     <w:p>
       <w:r>
@@ -18121,7 +18722,7 @@
 </file>
 
 <file path=word/footer1.xml><?xml version="1.0" encoding="utf-8"?>
-<w:ftr xmlns:wpc="http://schemas.microsoft.com/office/word/2010/wordprocessingCanvas" xmlns:cx="http://schemas.microsoft.com/office/drawing/2014/chartex" xmlns:cx1="http://schemas.microsoft.com/office/drawing/2015/9/8/chartex" xmlns:cx2="http://schemas.microsoft.com/office/drawing/2015/10/21/chartex" xmlns:cx3="http://schemas.microsoft.com/office/drawing/2016/5/9/chartex" xmlns:cx4="http://schemas.microsoft.com/office/drawing/2016/5/10/chartex" xmlns:cx5="http://schemas.microsoft.com/office/drawing/2016/5/11/chartex" xmlns:cx6="http://schemas.microsoft.com/office/drawing/2016/5/12/chartex" xmlns:cx7="http://schemas.microsoft.com/office/drawing/2016/5/13/chartex" xmlns:cx8="http://schemas.microsoft.com/office/drawing/2016/5/14/chartex" xmlns:mc="http://schemas.openxmlformats.org/markup-compatibility/2006" xmlns:aink="http://schemas.microsoft.com/office/drawing/2016/ink" xmlns:am3d="http://schemas.microsoft.com/office/drawing/2017/model3d" xmlns:o="urn:schemas-microsoft-com:office:office" xmlns:r="http://schemas.openxmlformats.org/officeDocument/2006/relationships" xmlns:m="http://schemas.openxmlformats.org/officeDocument/2006/math" xmlns:v="urn:schemas-microsoft-com:vml" xmlns:wp14="http://schemas.microsoft.com/office/word/2010/wordprocessingDrawing" xmlns:wp="http://schemas.openxmlformats.org/drawingml/2006/wordprocessingDrawing" xmlns:w10="urn:schemas-microsoft-com:office:word" xmlns:w="http://schemas.openxmlformats.org/wordprocessingml/2006/main" xmlns:w14="http://schemas.microsoft.com/office/word/2010/wordml" xmlns:w15="http://schemas.microsoft.com/office/word/2012/wordml" xmlns:w16cid="http://schemas.microsoft.com/office/word/2016/wordml/cid" xmlns:w16se="http://schemas.microsoft.com/office/word/2015/wordml/symex" xmlns:wpg="http://schemas.microsoft.com/office/word/2010/wordprocessingGroup" xmlns:wpi="http://schemas.microsoft.com/office/word/2010/wordprocessingInk" xmlns:wne="http://schemas.microsoft.com/office/word/2006/wordml" xmlns:wps="http://schemas.microsoft.com/office/word/2010/wordprocessingShape" mc:Ignorable="w14 w15 w16se w16cid wp14">
+<w:ftr xmlns:wpc="http://schemas.microsoft.com/office/word/2010/wordprocessingCanvas" xmlns:cx="http://schemas.microsoft.com/office/drawing/2014/chartex" xmlns:cx1="http://schemas.microsoft.com/office/drawing/2015/9/8/chartex" xmlns:cx2="http://schemas.microsoft.com/office/drawing/2015/10/21/chartex" xmlns:cx3="http://schemas.microsoft.com/office/drawing/2016/5/9/chartex" xmlns:cx4="http://schemas.microsoft.com/office/drawing/2016/5/10/chartex" xmlns:cx5="http://schemas.microsoft.com/office/drawing/2016/5/11/chartex" xmlns:cx6="http://schemas.microsoft.com/office/drawing/2016/5/12/chartex" xmlns:cx7="http://schemas.microsoft.com/office/drawing/2016/5/13/chartex" xmlns:cx8="http://schemas.microsoft.com/office/drawing/2016/5/14/chartex" xmlns:mc="http://schemas.openxmlformats.org/markup-compatibility/2006" xmlns:aink="http://schemas.microsoft.com/office/drawing/2016/ink" xmlns:am3d="http://schemas.microsoft.com/office/drawing/2017/model3d" xmlns:o="urn:schemas-microsoft-com:office:office" xmlns:r="http://schemas.openxmlformats.org/officeDocument/2006/relationships" xmlns:m="http://schemas.openxmlformats.org/officeDocument/2006/math" xmlns:v="urn:schemas-microsoft-com:vml" xmlns:wp14="http://schemas.microsoft.com/office/word/2010/wordprocessingDrawing" xmlns:wp="http://schemas.openxmlformats.org/drawingml/2006/wordprocessingDrawing" xmlns:w10="urn:schemas-microsoft-com:office:word" xmlns:w="http://schemas.openxmlformats.org/wordprocessingml/2006/main" xmlns:w14="http://schemas.microsoft.com/office/word/2010/wordml" xmlns:w15="http://schemas.microsoft.com/office/word/2012/wordml" xmlns:w16cex="http://schemas.microsoft.com/office/word/2018/wordml/cex" xmlns:w16cid="http://schemas.microsoft.com/office/word/2016/wordml/cid" xmlns:w16="http://schemas.microsoft.com/office/word/2018/wordml" xmlns:w16se="http://schemas.microsoft.com/office/word/2015/wordml/symex" xmlns:wpg="http://schemas.microsoft.com/office/word/2010/wordprocessingGroup" xmlns:wpi="http://schemas.microsoft.com/office/word/2010/wordprocessingInk" xmlns:wne="http://schemas.microsoft.com/office/word/2006/wordml" xmlns:wps="http://schemas.microsoft.com/office/word/2010/wordprocessingShape" mc:Ignorable="w14 w15 w16se w16cid w16 w16cex wp14">
   <w:sdt>
     <w:sdtPr>
       <w:rPr>
@@ -18133,6 +18734,11 @@
         <w:docPartUnique/>
       </w:docPartObj>
     </w:sdtPr>
+    <w:sdtEndPr>
+      <w:rPr>
+        <w:rStyle w:val="PageNumber"/>
+      </w:rPr>
+    </w:sdtEndPr>
     <w:sdtContent>
       <w:p>
         <w:pPr>
@@ -18173,7 +18779,7 @@
 </file>
 
 <file path=word/footer2.xml><?xml version="1.0" encoding="utf-8"?>
-<w:ftr xmlns:wpc="http://schemas.microsoft.com/office/word/2010/wordprocessingCanvas" xmlns:cx="http://schemas.microsoft.com/office/drawing/2014/chartex" xmlns:cx1="http://schemas.microsoft.com/office/drawing/2015/9/8/chartex" xmlns:cx2="http://schemas.microsoft.com/office/drawing/2015/10/21/chartex" xmlns:cx3="http://schemas.microsoft.com/office/drawing/2016/5/9/chartex" xmlns:cx4="http://schemas.microsoft.com/office/drawing/2016/5/10/chartex" xmlns:cx5="http://schemas.microsoft.com/office/drawing/2016/5/11/chartex" xmlns:cx6="http://schemas.microsoft.com/office/drawing/2016/5/12/chartex" xmlns:cx7="http://schemas.microsoft.com/office/drawing/2016/5/13/chartex" xmlns:cx8="http://schemas.microsoft.com/office/drawing/2016/5/14/chartex" xmlns:mc="http://schemas.openxmlformats.org/markup-compatibility/2006" xmlns:aink="http://schemas.microsoft.com/office/drawing/2016/ink" xmlns:am3d="http://schemas.microsoft.com/office/drawing/2017/model3d" xmlns:o="urn:schemas-microsoft-com:office:office" xmlns:r="http://schemas.openxmlformats.org/officeDocument/2006/relationships" xmlns:m="http://schemas.openxmlformats.org/officeDocument/2006/math" xmlns:v="urn:schemas-microsoft-com:vml" xmlns:wp14="http://schemas.microsoft.com/office/word/2010/wordprocessingDrawing" xmlns:wp="http://schemas.openxmlformats.org/drawingml/2006/wordprocessingDrawing" xmlns:w10="urn:schemas-microsoft-com:office:word" xmlns:w="http://schemas.openxmlformats.org/wordprocessingml/2006/main" xmlns:w14="http://schemas.microsoft.com/office/word/2010/wordml" xmlns:w15="http://schemas.microsoft.com/office/word/2012/wordml" xmlns:w16cid="http://schemas.microsoft.com/office/word/2016/wordml/cid" xmlns:w16se="http://schemas.microsoft.com/office/word/2015/wordml/symex" xmlns:wpg="http://schemas.microsoft.com/office/word/2010/wordprocessingGroup" xmlns:wpi="http://schemas.microsoft.com/office/word/2010/wordprocessingInk" xmlns:wne="http://schemas.microsoft.com/office/word/2006/wordml" xmlns:wps="http://schemas.microsoft.com/office/word/2010/wordprocessingShape" mc:Ignorable="w14 w15 w16se w16cid wp14">
+<w:ftr xmlns:wpc="http://schemas.microsoft.com/office/word/2010/wordprocessingCanvas" xmlns:cx="http://schemas.microsoft.com/office/drawing/2014/chartex" xmlns:cx1="http://schemas.microsoft.com/office/drawing/2015/9/8/chartex" xmlns:cx2="http://schemas.microsoft.com/office/drawing/2015/10/21/chartex" xmlns:cx3="http://schemas.microsoft.com/office/drawing/2016/5/9/chartex" xmlns:cx4="http://schemas.microsoft.com/office/drawing/2016/5/10/chartex" xmlns:cx5="http://schemas.microsoft.com/office/drawing/2016/5/11/chartex" xmlns:cx6="http://schemas.microsoft.com/office/drawing/2016/5/12/chartex" xmlns:cx7="http://schemas.microsoft.com/office/drawing/2016/5/13/chartex" xmlns:cx8="http://schemas.microsoft.com/office/drawing/2016/5/14/chartex" xmlns:mc="http://schemas.openxmlformats.org/markup-compatibility/2006" xmlns:aink="http://schemas.microsoft.com/office/drawing/2016/ink" xmlns:am3d="http://schemas.microsoft.com/office/drawing/2017/model3d" xmlns:o="urn:schemas-microsoft-com:office:office" xmlns:r="http://schemas.openxmlformats.org/officeDocument/2006/relationships" xmlns:m="http://schemas.openxmlformats.org/officeDocument/2006/math" xmlns:v="urn:schemas-microsoft-com:vml" xmlns:wp14="http://schemas.microsoft.com/office/word/2010/wordprocessingDrawing" xmlns:wp="http://schemas.openxmlformats.org/drawingml/2006/wordprocessingDrawing" xmlns:w10="urn:schemas-microsoft-com:office:word" xmlns:w="http://schemas.openxmlformats.org/wordprocessingml/2006/main" xmlns:w14="http://schemas.microsoft.com/office/word/2010/wordml" xmlns:w15="http://schemas.microsoft.com/office/word/2012/wordml" xmlns:w16cex="http://schemas.microsoft.com/office/word/2018/wordml/cex" xmlns:w16cid="http://schemas.microsoft.com/office/word/2016/wordml/cid" xmlns:w16="http://schemas.microsoft.com/office/word/2018/wordml" xmlns:w16se="http://schemas.microsoft.com/office/word/2015/wordml/symex" xmlns:wpg="http://schemas.microsoft.com/office/word/2010/wordprocessingGroup" xmlns:wpi="http://schemas.microsoft.com/office/word/2010/wordprocessingInk" xmlns:wne="http://schemas.microsoft.com/office/word/2006/wordml" xmlns:wps="http://schemas.microsoft.com/office/word/2010/wordprocessingShape" mc:Ignorable="w14 w15 w16se w16cid w16 w16cex wp14">
   <w:sdt>
     <w:sdtPr>
       <w:rPr>
@@ -18185,6 +18791,11 @@
         <w:docPartUnique/>
       </w:docPartObj>
     </w:sdtPr>
+    <w:sdtEndPr>
+      <w:rPr>
+        <w:rStyle w:val="PageNumber"/>
+      </w:rPr>
+    </w:sdtEndPr>
     <w:sdtContent>
       <w:p>
         <w:pPr>
@@ -18238,7 +18849,7 @@
 </file>
 
 <file path=word/footnotes.xml><?xml version="1.0" encoding="utf-8"?>
-<w:footnotes xmlns:wpc="http://schemas.microsoft.com/office/word/2010/wordprocessingCanvas" xmlns:cx="http://schemas.microsoft.com/office/drawing/2014/chartex" xmlns:cx1="http://schemas.microsoft.com/office/drawing/2015/9/8/chartex" xmlns:cx2="http://schemas.microsoft.com/office/drawing/2015/10/21/chartex" xmlns:cx3="http://schemas.microsoft.com/office/drawing/2016/5/9/chartex" xmlns:cx4="http://schemas.microsoft.com/office/drawing/2016/5/10/chartex" xmlns:cx5="http://schemas.microsoft.com/office/drawing/2016/5/11/chartex" xmlns:cx6="http://schemas.microsoft.com/office/drawing/2016/5/12/chartex" xmlns:cx7="http://schemas.microsoft.com/office/drawing/2016/5/13/chartex" xmlns:cx8="http://schemas.microsoft.com/office/drawing/2016/5/14/chartex" xmlns:mc="http://schemas.openxmlformats.org/markup-compatibility/2006" xmlns:aink="http://schemas.microsoft.com/office/drawing/2016/ink" xmlns:am3d="http://schemas.microsoft.com/office/drawing/2017/model3d" xmlns:o="urn:schemas-microsoft-com:office:office" xmlns:r="http://schemas.openxmlformats.org/officeDocument/2006/relationships" xmlns:m="http://schemas.openxmlformats.org/officeDocument/2006/math" xmlns:v="urn:schemas-microsoft-com:vml" xmlns:wp14="http://schemas.microsoft.com/office/word/2010/wordprocessingDrawing" xmlns:wp="http://schemas.openxmlformats.org/drawingml/2006/wordprocessingDrawing" xmlns:w10="urn:schemas-microsoft-com:office:word" xmlns:w="http://schemas.openxmlformats.org/wordprocessingml/2006/main" xmlns:w14="http://schemas.microsoft.com/office/word/2010/wordml" xmlns:w15="http://schemas.microsoft.com/office/word/2012/wordml" xmlns:w16cid="http://schemas.microsoft.com/office/word/2016/wordml/cid" xmlns:w16se="http://schemas.microsoft.com/office/word/2015/wordml/symex" xmlns:wpg="http://schemas.microsoft.com/office/word/2010/wordprocessingGroup" xmlns:wpi="http://schemas.microsoft.com/office/word/2010/wordprocessingInk" xmlns:wne="http://schemas.microsoft.com/office/word/2006/wordml" xmlns:wps="http://schemas.microsoft.com/office/word/2010/wordprocessingShape" mc:Ignorable="w14 w15 w16se w16cid wp14">
+<w:footnotes xmlns:wpc="http://schemas.microsoft.com/office/word/2010/wordprocessingCanvas" xmlns:cx="http://schemas.microsoft.com/office/drawing/2014/chartex" xmlns:cx1="http://schemas.microsoft.com/office/drawing/2015/9/8/chartex" xmlns:cx2="http://schemas.microsoft.com/office/drawing/2015/10/21/chartex" xmlns:cx3="http://schemas.microsoft.com/office/drawing/2016/5/9/chartex" xmlns:cx4="http://schemas.microsoft.com/office/drawing/2016/5/10/chartex" xmlns:cx5="http://schemas.microsoft.com/office/drawing/2016/5/11/chartex" xmlns:cx6="http://schemas.microsoft.com/office/drawing/2016/5/12/chartex" xmlns:cx7="http://schemas.microsoft.com/office/drawing/2016/5/13/chartex" xmlns:cx8="http://schemas.microsoft.com/office/drawing/2016/5/14/chartex" xmlns:mc="http://schemas.openxmlformats.org/markup-compatibility/2006" xmlns:aink="http://schemas.microsoft.com/office/drawing/2016/ink" xmlns:am3d="http://schemas.microsoft.com/office/drawing/2017/model3d" xmlns:o="urn:schemas-microsoft-com:office:office" xmlns:r="http://schemas.openxmlformats.org/officeDocument/2006/relationships" xmlns:m="http://schemas.openxmlformats.org/officeDocument/2006/math" xmlns:v="urn:schemas-microsoft-com:vml" xmlns:wp14="http://schemas.microsoft.com/office/word/2010/wordprocessingDrawing" xmlns:wp="http://schemas.openxmlformats.org/drawingml/2006/wordprocessingDrawing" xmlns:w10="urn:schemas-microsoft-com:office:word" xmlns:w="http://schemas.openxmlformats.org/wordprocessingml/2006/main" xmlns:w14="http://schemas.microsoft.com/office/word/2010/wordml" xmlns:w15="http://schemas.microsoft.com/office/word/2012/wordml" xmlns:w16cex="http://schemas.microsoft.com/office/word/2018/wordml/cex" xmlns:w16cid="http://schemas.microsoft.com/office/word/2016/wordml/cid" xmlns:w16="http://schemas.microsoft.com/office/word/2018/wordml" xmlns:w16se="http://schemas.microsoft.com/office/word/2015/wordml/symex" xmlns:wpg="http://schemas.microsoft.com/office/word/2010/wordprocessingGroup" xmlns:wpi="http://schemas.microsoft.com/office/word/2010/wordprocessingInk" xmlns:wne="http://schemas.microsoft.com/office/word/2006/wordml" xmlns:wps="http://schemas.microsoft.com/office/word/2010/wordprocessingShape" mc:Ignorable="w14 w15 w16se w16cid w16 w16cex wp14">
   <w:footnote w:type="separator" w:id="-1">
     <w:p>
       <w:r>
@@ -18337,7 +18948,7 @@
 </file>
 
 <file path=word/numbering.xml><?xml version="1.0" encoding="utf-8"?>
-<w:numbering xmlns:wpc="http://schemas.microsoft.com/office/word/2010/wordprocessingCanvas" xmlns:cx="http://schemas.microsoft.com/office/drawing/2014/chartex" xmlns:cx1="http://schemas.microsoft.com/office/drawing/2015/9/8/chartex" xmlns:cx2="http://schemas.microsoft.com/office/drawing/2015/10/21/chartex" xmlns:cx3="http://schemas.microsoft.com/office/drawing/2016/5/9/chartex" xmlns:cx4="http://schemas.microsoft.com/office/drawing/2016/5/10/chartex" xmlns:cx5="http://schemas.microsoft.com/office/drawing/2016/5/11/chartex" xmlns:cx6="http://schemas.microsoft.com/office/drawing/2016/5/12/chartex" xmlns:cx7="http://schemas.microsoft.com/office/drawing/2016/5/13/chartex" xmlns:cx8="http://schemas.microsoft.com/office/drawing/2016/5/14/chartex" xmlns:mc="http://schemas.openxmlformats.org/markup-compatibility/2006" xmlns:aink="http://schemas.microsoft.com/office/drawing/2016/ink" xmlns:am3d="http://schemas.microsoft.com/office/drawing/2017/model3d" xmlns:o="urn:schemas-microsoft-com:office:office" xmlns:r="http://schemas.openxmlformats.org/officeDocument/2006/relationships" xmlns:m="http://schemas.openxmlformats.org/officeDocument/2006/math" xmlns:v="urn:schemas-microsoft-com:vml" xmlns:wp14="http://schemas.microsoft.com/office/word/2010/wordprocessingDrawing" xmlns:wp="http://schemas.openxmlformats.org/drawingml/2006/wordprocessingDrawing" xmlns:w10="urn:schemas-microsoft-com:office:word" xmlns:w="http://schemas.openxmlformats.org/wordprocessingml/2006/main" xmlns:w14="http://schemas.microsoft.com/office/word/2010/wordml" xmlns:w15="http://schemas.microsoft.com/office/word/2012/wordml" xmlns:w16cid="http://schemas.microsoft.com/office/word/2016/wordml/cid" xmlns:w16se="http://schemas.microsoft.com/office/word/2015/wordml/symex" xmlns:wpg="http://schemas.microsoft.com/office/word/2010/wordprocessingGroup" xmlns:wpi="http://schemas.microsoft.com/office/word/2010/wordprocessingInk" xmlns:wne="http://schemas.microsoft.com/office/word/2006/wordml" xmlns:wps="http://schemas.microsoft.com/office/word/2010/wordprocessingShape" mc:Ignorable="w14 w15 w16se w16cid wp14">
+<w:numbering xmlns:wpc="http://schemas.microsoft.com/office/word/2010/wordprocessingCanvas" xmlns:cx="http://schemas.microsoft.com/office/drawing/2014/chartex" xmlns:cx1="http://schemas.microsoft.com/office/drawing/2015/9/8/chartex" xmlns:cx2="http://schemas.microsoft.com/office/drawing/2015/10/21/chartex" xmlns:cx3="http://schemas.microsoft.com/office/drawing/2016/5/9/chartex" xmlns:cx4="http://schemas.microsoft.com/office/drawing/2016/5/10/chartex" xmlns:cx5="http://schemas.microsoft.com/office/drawing/2016/5/11/chartex" xmlns:cx6="http://schemas.microsoft.com/office/drawing/2016/5/12/chartex" xmlns:cx7="http://schemas.microsoft.com/office/drawing/2016/5/13/chartex" xmlns:cx8="http://schemas.microsoft.com/office/drawing/2016/5/14/chartex" xmlns:mc="http://schemas.openxmlformats.org/markup-compatibility/2006" xmlns:aink="http://schemas.microsoft.com/office/drawing/2016/ink" xmlns:am3d="http://schemas.microsoft.com/office/drawing/2017/model3d" xmlns:o="urn:schemas-microsoft-com:office:office" xmlns:r="http://schemas.openxmlformats.org/officeDocument/2006/relationships" xmlns:m="http://schemas.openxmlformats.org/officeDocument/2006/math" xmlns:v="urn:schemas-microsoft-com:vml" xmlns:wp14="http://schemas.microsoft.com/office/word/2010/wordprocessingDrawing" xmlns:wp="http://schemas.openxmlformats.org/drawingml/2006/wordprocessingDrawing" xmlns:w10="urn:schemas-microsoft-com:office:word" xmlns:w="http://schemas.openxmlformats.org/wordprocessingml/2006/main" xmlns:w14="http://schemas.microsoft.com/office/word/2010/wordml" xmlns:w15="http://schemas.microsoft.com/office/word/2012/wordml" xmlns:w16cex="http://schemas.microsoft.com/office/word/2018/wordml/cex" xmlns:w16cid="http://schemas.microsoft.com/office/word/2016/wordml/cid" xmlns:w16="http://schemas.microsoft.com/office/word/2018/wordml" xmlns:w16se="http://schemas.microsoft.com/office/word/2015/wordml/symex" xmlns:wpg="http://schemas.microsoft.com/office/word/2010/wordprocessingGroup" xmlns:wpi="http://schemas.microsoft.com/office/word/2010/wordprocessingInk" xmlns:wne="http://schemas.microsoft.com/office/word/2006/wordml" xmlns:wps="http://schemas.microsoft.com/office/word/2010/wordprocessingShape" mc:Ignorable="w14 w15 w16se w16cid w16 w16cex wp14">
   <w:abstractNum w:abstractNumId="0" w15:restartNumberingAfterBreak="0">
     <w:nsid w:val="0BF44AF6"/>
     <w:multiLevelType w:val="multilevel"/>
@@ -18904,6 +19515,119 @@
     </w:lvl>
   </w:abstractNum>
   <w:abstractNum w:abstractNumId="5" w15:restartNumberingAfterBreak="0">
+    <w:nsid w:val="31024BCA"/>
+    <w:multiLevelType w:val="hybridMultilevel"/>
+    <w:tmpl w:val="D3BA131E"/>
+    <w:lvl w:ilvl="0" w:tplc="AA760E0A">
+      <w:start w:val="1"/>
+      <w:numFmt w:val="bullet"/>
+      <w:lvlText w:val="-"/>
+      <w:lvlJc w:val="left"/>
+      <w:pPr>
+        <w:ind w:left="1080" w:hanging="360"/>
+      </w:pPr>
+      <w:rPr>
+        <w:rFonts w:ascii="Calibri" w:eastAsiaTheme="minorHAnsi" w:hAnsi="Calibri" w:cs="Calibri" w:hint="default"/>
+      </w:rPr>
+    </w:lvl>
+    <w:lvl w:ilvl="1" w:tplc="04090003" w:tentative="1">
+      <w:start w:val="1"/>
+      <w:numFmt w:val="bullet"/>
+      <w:lvlText w:val="o"/>
+      <w:lvlJc w:val="left"/>
+      <w:pPr>
+        <w:ind w:left="1800" w:hanging="360"/>
+      </w:pPr>
+      <w:rPr>
+        <w:rFonts w:ascii="Courier New" w:hAnsi="Courier New" w:hint="default"/>
+      </w:rPr>
+    </w:lvl>
+    <w:lvl w:ilvl="2" w:tplc="04090005" w:tentative="1">
+      <w:start w:val="1"/>
+      <w:numFmt w:val="bullet"/>
+      <w:lvlText w:val=""/>
+      <w:lvlJc w:val="left"/>
+      <w:pPr>
+        <w:ind w:left="2520" w:hanging="360"/>
+      </w:pPr>
+      <w:rPr>
+        <w:rFonts w:ascii="Wingdings" w:hAnsi="Wingdings" w:hint="default"/>
+      </w:rPr>
+    </w:lvl>
+    <w:lvl w:ilvl="3" w:tplc="04090001" w:tentative="1">
+      <w:start w:val="1"/>
+      <w:numFmt w:val="bullet"/>
+      <w:lvlText w:val=""/>
+      <w:lvlJc w:val="left"/>
+      <w:pPr>
+        <w:ind w:left="3240" w:hanging="360"/>
+      </w:pPr>
+      <w:rPr>
+        <w:rFonts w:ascii="Symbol" w:hAnsi="Symbol" w:hint="default"/>
+      </w:rPr>
+    </w:lvl>
+    <w:lvl w:ilvl="4" w:tplc="04090003" w:tentative="1">
+      <w:start w:val="1"/>
+      <w:numFmt w:val="bullet"/>
+      <w:lvlText w:val="o"/>
+      <w:lvlJc w:val="left"/>
+      <w:pPr>
+        <w:ind w:left="3960" w:hanging="360"/>
+      </w:pPr>
+      <w:rPr>
+        <w:rFonts w:ascii="Courier New" w:hAnsi="Courier New" w:hint="default"/>
+      </w:rPr>
+    </w:lvl>
+    <w:lvl w:ilvl="5" w:tplc="04090005" w:tentative="1">
+      <w:start w:val="1"/>
+      <w:numFmt w:val="bullet"/>
+      <w:lvlText w:val=""/>
+      <w:lvlJc w:val="left"/>
+      <w:pPr>
+        <w:ind w:left="4680" w:hanging="360"/>
+      </w:pPr>
+      <w:rPr>
+        <w:rFonts w:ascii="Wingdings" w:hAnsi="Wingdings" w:hint="default"/>
+      </w:rPr>
+    </w:lvl>
+    <w:lvl w:ilvl="6" w:tplc="04090001" w:tentative="1">
+      <w:start w:val="1"/>
+      <w:numFmt w:val="bullet"/>
+      <w:lvlText w:val=""/>
+      <w:lvlJc w:val="left"/>
+      <w:pPr>
+        <w:ind w:left="5400" w:hanging="360"/>
+      </w:pPr>
+      <w:rPr>
+        <w:rFonts w:ascii="Symbol" w:hAnsi="Symbol" w:hint="default"/>
+      </w:rPr>
+    </w:lvl>
+    <w:lvl w:ilvl="7" w:tplc="04090003" w:tentative="1">
+      <w:start w:val="1"/>
+      <w:numFmt w:val="bullet"/>
+      <w:lvlText w:val="o"/>
+      <w:lvlJc w:val="left"/>
+      <w:pPr>
+        <w:ind w:left="6120" w:hanging="360"/>
+      </w:pPr>
+      <w:rPr>
+        <w:rFonts w:ascii="Courier New" w:hAnsi="Courier New" w:hint="default"/>
+      </w:rPr>
+    </w:lvl>
+    <w:lvl w:ilvl="8" w:tplc="04090005" w:tentative="1">
+      <w:start w:val="1"/>
+      <w:numFmt w:val="bullet"/>
+      <w:lvlText w:val=""/>
+      <w:lvlJc w:val="left"/>
+      <w:pPr>
+        <w:ind w:left="6840" w:hanging="360"/>
+      </w:pPr>
+      <w:rPr>
+        <w:rFonts w:ascii="Wingdings" w:hAnsi="Wingdings" w:hint="default"/>
+      </w:rPr>
+    </w:lvl>
+  </w:abstractNum>
+  <w:abstractNum w:abstractNumId="6" w15:restartNumberingAfterBreak="0">
     <w:nsid w:val="34E160FD"/>
     <w:multiLevelType w:val="hybridMultilevel"/>
     <w:tmpl w:val="CFCAF934"/>
@@ -18992,7 +19716,7 @@
       </w:pPr>
     </w:lvl>
   </w:abstractNum>
-  <w:abstractNum w:abstractNumId="6" w15:restartNumberingAfterBreak="0">
+  <w:abstractNum w:abstractNumId="7" w15:restartNumberingAfterBreak="0">
     <w:nsid w:val="431F43A7"/>
     <w:multiLevelType w:val="multilevel"/>
     <w:tmpl w:val="584490CE"/>
@@ -19105,7 +19829,7 @@
       </w:pPr>
     </w:lvl>
   </w:abstractNum>
-  <w:abstractNum w:abstractNumId="7" w15:restartNumberingAfterBreak="0">
+  <w:abstractNum w:abstractNumId="8" w15:restartNumberingAfterBreak="0">
     <w:nsid w:val="47F30643"/>
     <w:multiLevelType w:val="multilevel"/>
     <w:tmpl w:val="E690CA62"/>
@@ -19218,7 +19942,7 @@
       </w:pPr>
     </w:lvl>
   </w:abstractNum>
-  <w:abstractNum w:abstractNumId="8" w15:restartNumberingAfterBreak="0">
+  <w:abstractNum w:abstractNumId="9" w15:restartNumberingAfterBreak="0">
     <w:nsid w:val="493B2E5F"/>
     <w:multiLevelType w:val="multilevel"/>
     <w:tmpl w:val="732C022C"/>
@@ -19331,7 +20055,7 @@
       </w:pPr>
     </w:lvl>
   </w:abstractNum>
-  <w:abstractNum w:abstractNumId="9" w15:restartNumberingAfterBreak="0">
+  <w:abstractNum w:abstractNumId="10" w15:restartNumberingAfterBreak="0">
     <w:nsid w:val="4B792BEB"/>
     <w:multiLevelType w:val="multilevel"/>
     <w:tmpl w:val="43C65D74"/>
@@ -19444,7 +20168,7 @@
       </w:pPr>
     </w:lvl>
   </w:abstractNum>
-  <w:abstractNum w:abstractNumId="10" w15:restartNumberingAfterBreak="0">
+  <w:abstractNum w:abstractNumId="11" w15:restartNumberingAfterBreak="0">
     <w:nsid w:val="50F937E8"/>
     <w:multiLevelType w:val="multilevel"/>
     <w:tmpl w:val="15DCD5AE"/>
@@ -19557,7 +20281,7 @@
       </w:pPr>
     </w:lvl>
   </w:abstractNum>
-  <w:abstractNum w:abstractNumId="11" w15:restartNumberingAfterBreak="0">
+  <w:abstractNum w:abstractNumId="12" w15:restartNumberingAfterBreak="0">
     <w:nsid w:val="510D16AF"/>
     <w:multiLevelType w:val="multilevel"/>
     <w:tmpl w:val="BC60436A"/>
@@ -19670,7 +20394,7 @@
       </w:pPr>
     </w:lvl>
   </w:abstractNum>
-  <w:abstractNum w:abstractNumId="12" w15:restartNumberingAfterBreak="0">
+  <w:abstractNum w:abstractNumId="13" w15:restartNumberingAfterBreak="0">
     <w:nsid w:val="57174D79"/>
     <w:multiLevelType w:val="multilevel"/>
     <w:tmpl w:val="C6B6B53E"/>
@@ -19783,7 +20507,7 @@
       </w:pPr>
     </w:lvl>
   </w:abstractNum>
-  <w:abstractNum w:abstractNumId="13" w15:restartNumberingAfterBreak="0">
+  <w:abstractNum w:abstractNumId="14" w15:restartNumberingAfterBreak="0">
     <w:nsid w:val="5A094D57"/>
     <w:multiLevelType w:val="multilevel"/>
     <w:tmpl w:val="732C022C"/>
@@ -19896,7 +20620,7 @@
       </w:pPr>
     </w:lvl>
   </w:abstractNum>
-  <w:abstractNum w:abstractNumId="14" w15:restartNumberingAfterBreak="0">
+  <w:abstractNum w:abstractNumId="15" w15:restartNumberingAfterBreak="0">
     <w:nsid w:val="616A772F"/>
     <w:multiLevelType w:val="multilevel"/>
     <w:tmpl w:val="27D80CAE"/>
@@ -20009,7 +20733,7 @@
       </w:pPr>
     </w:lvl>
   </w:abstractNum>
-  <w:abstractNum w:abstractNumId="15" w15:restartNumberingAfterBreak="0">
+  <w:abstractNum w:abstractNumId="16" w15:restartNumberingAfterBreak="0">
     <w:nsid w:val="74A7070E"/>
     <w:multiLevelType w:val="multilevel"/>
     <w:tmpl w:val="CD40AD0E"/>
@@ -20122,7 +20846,7 @@
       </w:pPr>
     </w:lvl>
   </w:abstractNum>
-  <w:abstractNum w:abstractNumId="16" w15:restartNumberingAfterBreak="0">
+  <w:abstractNum w:abstractNumId="17" w15:restartNumberingAfterBreak="0">
     <w:nsid w:val="78B32E79"/>
     <w:multiLevelType w:val="multilevel"/>
     <w:tmpl w:val="596E4C5C"/>
@@ -20238,7 +20962,7 @@
       </w:pPr>
     </w:lvl>
   </w:abstractNum>
-  <w:abstractNum w:abstractNumId="17" w15:restartNumberingAfterBreak="0">
+  <w:abstractNum w:abstractNumId="18" w15:restartNumberingAfterBreak="0">
     <w:nsid w:val="78F81BD5"/>
     <w:multiLevelType w:val="multilevel"/>
     <w:tmpl w:val="D324C35E"/>
@@ -20351,7 +21075,7 @@
       </w:pPr>
     </w:lvl>
   </w:abstractNum>
-  <w:abstractNum w:abstractNumId="18" w15:restartNumberingAfterBreak="0">
+  <w:abstractNum w:abstractNumId="19" w15:restartNumberingAfterBreak="0">
     <w:nsid w:val="79AD34E7"/>
     <w:multiLevelType w:val="multilevel"/>
     <w:tmpl w:val="8C3EC94E"/>
@@ -20464,7 +21188,7 @@
       </w:pPr>
     </w:lvl>
   </w:abstractNum>
-  <w:abstractNum w:abstractNumId="19" w15:restartNumberingAfterBreak="0">
+  <w:abstractNum w:abstractNumId="20" w15:restartNumberingAfterBreak="0">
     <w:nsid w:val="7A79383E"/>
     <w:multiLevelType w:val="multilevel"/>
     <w:tmpl w:val="732C022C"/>
@@ -20578,55 +21302,55 @@
     </w:lvl>
   </w:abstractNum>
   <w:num w:numId="1">
-    <w:abstractNumId w:val="5"/>
+    <w:abstractNumId w:val="6"/>
   </w:num>
   <w:num w:numId="2">
-    <w:abstractNumId w:val="9"/>
+    <w:abstractNumId w:val="10"/>
   </w:num>
   <w:num w:numId="3">
+    <w:abstractNumId w:val="16"/>
+  </w:num>
+  <w:num w:numId="4">
+    <w:abstractNumId w:val="7"/>
+  </w:num>
+  <w:num w:numId="5">
     <w:abstractNumId w:val="15"/>
   </w:num>
-  <w:num w:numId="4">
-    <w:abstractNumId w:val="6"/>
+  <w:num w:numId="6">
+    <w:abstractNumId w:val="12"/>
   </w:num>
-  <w:num w:numId="5">
-    <w:abstractNumId w:val="14"/>
-  </w:num>
-  <w:num w:numId="6">
+  <w:num w:numId="7">
     <w:abstractNumId w:val="11"/>
   </w:num>
-  <w:num w:numId="7">
-    <w:abstractNumId w:val="10"/>
+  <w:num w:numId="8">
+    <w:abstractNumId w:val="19"/>
   </w:num>
-  <w:num w:numId="8">
+  <w:num w:numId="9">
+    <w:abstractNumId w:val="8"/>
+  </w:num>
+  <w:num w:numId="10">
     <w:abstractNumId w:val="18"/>
   </w:num>
-  <w:num w:numId="9">
-    <w:abstractNumId w:val="7"/>
-  </w:num>
-  <w:num w:numId="10">
-    <w:abstractNumId w:val="17"/>
-  </w:num>
   <w:num w:numId="11">
-    <w:abstractNumId w:val="12"/>
+    <w:abstractNumId w:val="13"/>
   </w:num>
   <w:num w:numId="12">
     <w:abstractNumId w:val="4"/>
   </w:num>
   <w:num w:numId="13">
-    <w:abstractNumId w:val="8"/>
+    <w:abstractNumId w:val="9"/>
   </w:num>
   <w:num w:numId="14">
     <w:abstractNumId w:val="2"/>
   </w:num>
   <w:num w:numId="15">
-    <w:abstractNumId w:val="19"/>
+    <w:abstractNumId w:val="20"/>
   </w:num>
   <w:num w:numId="16">
     <w:abstractNumId w:val="1"/>
   </w:num>
   <w:num w:numId="17">
-    <w:abstractNumId w:val="16"/>
+    <w:abstractNumId w:val="17"/>
   </w:num>
   <w:num w:numId="18">
     <w:abstractNumId w:val="3"/>
@@ -20635,13 +21359,16 @@
     <w:abstractNumId w:val="0"/>
   </w:num>
   <w:num w:numId="20">
-    <w:abstractNumId w:val="13"/>
+    <w:abstractNumId w:val="14"/>
+  </w:num>
+  <w:num w:numId="21">
+    <w:abstractNumId w:val="5"/>
   </w:num>
 </w:numbering>
 </file>
 
 <file path=word/styles.xml><?xml version="1.0" encoding="utf-8"?>
-<w:styles xmlns:mc="http://schemas.openxmlformats.org/markup-compatibility/2006" xmlns:r="http://schemas.openxmlformats.org/officeDocument/2006/relationships" xmlns:w="http://schemas.openxmlformats.org/wordprocessingml/2006/main" xmlns:w14="http://schemas.microsoft.com/office/word/2010/wordml" xmlns:w15="http://schemas.microsoft.com/office/word/2012/wordml" xmlns:w16cid="http://schemas.microsoft.com/office/word/2016/wordml/cid" xmlns:w16se="http://schemas.microsoft.com/office/word/2015/wordml/symex" mc:Ignorable="w14 w15 w16se w16cid">
+<w:styles xmlns:mc="http://schemas.openxmlformats.org/markup-compatibility/2006" xmlns:r="http://schemas.openxmlformats.org/officeDocument/2006/relationships" xmlns:w="http://schemas.openxmlformats.org/wordprocessingml/2006/main" xmlns:w14="http://schemas.microsoft.com/office/word/2010/wordml" xmlns:w15="http://schemas.microsoft.com/office/word/2012/wordml" xmlns:w16cex="http://schemas.microsoft.com/office/word/2018/wordml/cex" xmlns:w16cid="http://schemas.microsoft.com/office/word/2016/wordml/cid" xmlns:w16="http://schemas.microsoft.com/office/word/2018/wordml" xmlns:w16se="http://schemas.microsoft.com/office/word/2015/wordml/symex" mc:Ignorable="w14 w15 w16se w16cid w16 w16cex">
   <w:docDefaults>
     <w:rPrDefault>
       <w:rPr>

</xml_diff>